<commit_message>
Finished off the design patterns reasearch section in the report.
</commit_message>
<xml_diff>
--- a/Report.docx
+++ b/Report.docx
@@ -3287,21 +3287,7 @@
             <w:rStyle w:val="Hyperlink"/>
             <w:noProof/>
           </w:rPr>
-          <w:t>Te</w:t>
-        </w:r>
-        <w:r>
-          <w:rPr>
-            <w:rStyle w:val="Hyperlink"/>
-            <w:noProof/>
-          </w:rPr>
-          <w:t>m</w:t>
-        </w:r>
-        <w:r>
-          <w:rPr>
-            <w:rStyle w:val="Hyperlink"/>
-            <w:noProof/>
-          </w:rPr>
-          <w:t>plate Pattern</w:t>
+          <w:t>Template Pattern</w:t>
         </w:r>
         <w:r>
           <w:rPr>
@@ -6083,7 +6069,7 @@
       <w:bookmarkStart w:id="11" w:name="_Ref445211309"/>
       <w:bookmarkStart w:id="12" w:name="_Ref445211248"/>
       <w:bookmarkStart w:id="13" w:name="_Toc445476633"/>
-      <w:bookmarkStart w:id="14" w:name="_Toc445560368"/>
+      <w:bookmarkStart w:id="14" w:name="_Toc445971228"/>
       <w:r>
         <w:t xml:space="preserve">Table </w:t>
       </w:r>
@@ -6568,7 +6554,7 @@
         <w:keepNext/>
       </w:pPr>
       <w:bookmarkStart w:id="18" w:name="_Toc445476634"/>
-      <w:bookmarkStart w:id="19" w:name="_Toc445560369"/>
+      <w:bookmarkStart w:id="19" w:name="_Toc445971229"/>
       <w:r>
         <w:t xml:space="preserve">Table </w:t>
       </w:r>
@@ -7160,7 +7146,7 @@
       <w:bookmarkStart w:id="27" w:name="_Ref445200172"/>
       <w:bookmarkStart w:id="28" w:name="_Toc445200248"/>
       <w:bookmarkStart w:id="29" w:name="_Toc445476689"/>
-      <w:bookmarkStart w:id="30" w:name="_Toc445560360"/>
+      <w:bookmarkStart w:id="30" w:name="_Toc445971199"/>
       <w:r>
         <w:t xml:space="preserve">Figure </w:t>
       </w:r>
@@ -7317,7 +7303,7 @@
       </w:pPr>
       <w:bookmarkStart w:id="32" w:name="_Ref445281033"/>
       <w:bookmarkStart w:id="33" w:name="_Toc445476690"/>
-      <w:bookmarkStart w:id="34" w:name="_Toc445560361"/>
+      <w:bookmarkStart w:id="34" w:name="_Toc445971200"/>
       <w:r>
         <w:t xml:space="preserve">Figure </w:t>
       </w:r>
@@ -8206,7 +8192,7 @@
                             <w:bookmarkStart w:id="40" w:name="_Ref445200303"/>
                             <w:bookmarkStart w:id="41" w:name="_Ref445200526"/>
                             <w:bookmarkStart w:id="42" w:name="_Toc445476691"/>
-                            <w:bookmarkStart w:id="43" w:name="_Toc445560362"/>
+                            <w:bookmarkStart w:id="43" w:name="_Toc445971201"/>
                             <w:r>
                               <w:t xml:space="preserve">Figure </w:t>
                             </w:r>
@@ -8265,7 +8251,7 @@
                       <w:bookmarkStart w:id="46" w:name="_Ref445200303"/>
                       <w:bookmarkStart w:id="47" w:name="_Ref445200526"/>
                       <w:bookmarkStart w:id="48" w:name="_Toc445476691"/>
-                      <w:bookmarkStart w:id="49" w:name="_Toc445560362"/>
+                      <w:bookmarkStart w:id="49" w:name="_Toc445971201"/>
                       <w:r>
                         <w:t xml:space="preserve">Figure </w:t>
                       </w:r>
@@ -8718,7 +8704,7 @@
           </mc:Choice>
           <mc:Fallback>
             <w:pict>
-              <v:oval w14:anchorId="1C540024" id="Oval 20" o:spid="_x0000_s1026" style="position:absolute;margin-left:225.9pt;margin-top:121.5pt;width:3.9pt;height:4.45pt;z-index:251666432;visibility:visible;mso-wrap-style:square;mso-width-percent:0;mso-height-percent:0;mso-wrap-distance-left:9pt;mso-wrap-distance-top:0;mso-wrap-distance-right:9pt;mso-wrap-distance-bottom:0;mso-position-horizontal:absolute;mso-position-horizontal-relative:margin;mso-position-vertical:absolute;mso-position-vertical-relative:text;mso-width-percent:0;mso-height-percent:0;mso-width-relative:margin;mso-height-relative:margin;v-text-anchor:middle" o:gfxdata="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" fillcolor="#ed7d31 [3205]" strokecolor="#823b0b [1605]" strokeweight="1pt">
+              <v:oval w14:anchorId="2FC5B26A" id="Oval 20" o:spid="_x0000_s1026" style="position:absolute;margin-left:225.9pt;margin-top:121.5pt;width:3.9pt;height:4.45pt;z-index:251666432;visibility:visible;mso-wrap-style:square;mso-width-percent:0;mso-height-percent:0;mso-wrap-distance-left:9pt;mso-wrap-distance-top:0;mso-wrap-distance-right:9pt;mso-wrap-distance-bottom:0;mso-position-horizontal:absolute;mso-position-horizontal-relative:margin;mso-position-vertical:absolute;mso-position-vertical-relative:text;mso-width-percent:0;mso-height-percent:0;mso-width-relative:margin;mso-height-relative:margin;v-text-anchor:middle" o:gfxdata="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" fillcolor="#ed7d31 [3205]" strokecolor="#823b0b [1605]" strokeweight="1pt">
                 <v:stroke joinstyle="miter"/>
                 <w10:wrap anchorx="margin"/>
               </v:oval>
@@ -8788,7 +8774,7 @@
       </w:pPr>
       <w:bookmarkStart w:id="52" w:name="_Ref445282564"/>
       <w:bookmarkStart w:id="53" w:name="_Toc445476692"/>
-      <w:bookmarkStart w:id="54" w:name="_Toc445560363"/>
+      <w:bookmarkStart w:id="54" w:name="_Toc445971202"/>
       <w:r>
         <w:t xml:space="preserve">Figure </w:t>
       </w:r>
@@ -9070,7 +9056,7 @@
                             </w:pPr>
                             <w:bookmarkStart w:id="60" w:name="_Ref445367181"/>
                             <w:bookmarkStart w:id="61" w:name="_Toc445476693"/>
-                            <w:bookmarkStart w:id="62" w:name="_Toc445560364"/>
+                            <w:bookmarkStart w:id="62" w:name="_Toc445971203"/>
                             <w:r>
                               <w:t xml:space="preserve">Figure </w:t>
                             </w:r>
@@ -9117,7 +9103,7 @@
                       </w:pPr>
                       <w:bookmarkStart w:id="63" w:name="_Ref445367181"/>
                       <w:bookmarkStart w:id="64" w:name="_Toc445476693"/>
-                      <w:bookmarkStart w:id="65" w:name="_Toc445560364"/>
+                      <w:bookmarkStart w:id="65" w:name="_Toc445971203"/>
                       <w:r>
                         <w:t xml:space="preserve">Figure </w:t>
                       </w:r>
@@ -11155,7 +11141,7 @@
       </w:pPr>
       <w:bookmarkStart w:id="66" w:name="_Ref445367197"/>
       <w:bookmarkStart w:id="67" w:name="_Toc445476694"/>
-      <w:bookmarkStart w:id="68" w:name="_Toc445560365"/>
+      <w:bookmarkStart w:id="68" w:name="_Toc445971204"/>
       <w:r>
         <w:t xml:space="preserve">Figure </w:t>
       </w:r>
@@ -12540,7 +12526,7 @@
                             </w:pPr>
                             <w:bookmarkStart w:id="81" w:name="_Ref445468800"/>
                             <w:bookmarkStart w:id="82" w:name="_Toc445476695"/>
-                            <w:bookmarkStart w:id="83" w:name="_Toc445560366"/>
+                            <w:bookmarkStart w:id="83" w:name="_Toc445971205"/>
                             <w:r>
                               <w:t xml:space="preserve">Figure </w:t>
                             </w:r>
@@ -12587,7 +12573,7 @@
                       </w:pPr>
                       <w:bookmarkStart w:id="84" w:name="_Ref445468800"/>
                       <w:bookmarkStart w:id="85" w:name="_Toc445476695"/>
-                      <w:bookmarkStart w:id="86" w:name="_Toc445560366"/>
+                      <w:bookmarkStart w:id="86" w:name="_Toc445971205"/>
                       <w:r>
                         <w:t xml:space="preserve">Figure </w:t>
                       </w:r>
@@ -13379,7 +13365,7 @@
         <w:pStyle w:val="Caption"/>
       </w:pPr>
       <w:bookmarkStart w:id="88" w:name="_Ref445555901"/>
-      <w:bookmarkStart w:id="89" w:name="_Toc445560367"/>
+      <w:bookmarkStart w:id="89" w:name="_Toc445971206"/>
       <w:r>
         <w:t xml:space="preserve">Figure </w:t>
       </w:r>
@@ -13892,6 +13878,7 @@
       </w:pPr>
       <w:bookmarkStart w:id="91" w:name="_Ref445723652"/>
       <w:bookmarkStart w:id="92" w:name="_Ref445723556"/>
+      <w:bookmarkStart w:id="93" w:name="_Toc445971207"/>
       <w:r>
         <w:t xml:space="preserve">Figure </w:t>
       </w:r>
@@ -13908,6 +13895,7 @@
         <w:t xml:space="preserve"> UML Representation of Template Pattern</w:t>
       </w:r>
       <w:bookmarkEnd w:id="92"/>
+      <w:bookmarkEnd w:id="93"/>
     </w:p>
     <w:p>
       <w:r>
@@ -13945,11 +13933,11 @@
       <w:pPr>
         <w:pStyle w:val="Heading4"/>
       </w:pPr>
-      <w:bookmarkStart w:id="93" w:name="_Toc445889518"/>
+      <w:bookmarkStart w:id="94" w:name="_Toc445889518"/>
       <w:r>
         <w:t>Strategy Pattern</w:t>
       </w:r>
-      <w:bookmarkEnd w:id="93"/>
+      <w:bookmarkEnd w:id="94"/>
     </w:p>
     <w:p>
       <w:r>
@@ -13957,6 +13945,30 @@
       </w:r>
       <w:r>
         <w:t xml:space="preserve">For instance, if a camera application used an algorithm to provide photographs with a filter applied to them the Strategy Pattern would allow users to change which filter they wished to apply while the application was running. A representation of this pattern can be seen in </w:t>
+      </w:r>
+      <w:r>
+        <w:fldChar w:fldCharType="begin"/>
+      </w:r>
+      <w:r>
+        <w:instrText xml:space="preserve"> REF _Ref445970456 \h </w:instrText>
+      </w:r>
+      <w:r>
+        <w:fldChar w:fldCharType="separate"/>
+      </w:r>
+      <w:r>
+        <w:t xml:space="preserve">Figure </w:t>
+      </w:r>
+      <w:r>
+        <w:rPr>
+          <w:noProof/>
+        </w:rPr>
+        <w:t>10</w:t>
+      </w:r>
+      <w:r>
+        <w:fldChar w:fldCharType="end"/>
+      </w:r>
+      <w:r>
+        <w:t>.</w:t>
       </w:r>
     </w:p>
     <w:p>
@@ -13971,7 +13983,7 @@
         <mc:AlternateContent>
           <mc:Choice Requires="wpc">
             <w:drawing>
-              <wp:inline distT="0" distB="0" distL="0" distR="0" wp14:anchorId="24509959" wp14:editId="4317AD32">
+              <wp:inline distT="0" distB="0" distL="0" distR="0" wp14:anchorId="0DF46615" wp14:editId="73FCDDA9">
                 <wp:extent cx="5569585" cy="1562101"/>
                 <wp:effectExtent l="0" t="0" r="31115" b="19050"/>
                 <wp:docPr id="5" name="Canvas 5"/>
@@ -14528,7 +14540,7 @@
           </mc:Choice>
           <mc:Fallback>
             <w:pict>
-              <v:group w14:anchorId="24509959" id="Canvas 5" o:spid="_x0000_s1121" editas="canvas" style="width:438.55pt;height:123pt;mso-position-horizontal-relative:char;mso-position-vertical-relative:line" coordsize="55695,15621" o:gfxdata="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">
+              <v:group w14:anchorId="0DF46615" id="Canvas 5" o:spid="_x0000_s1121" editas="canvas" style="width:438.55pt;height:123pt;mso-position-horizontal-relative:char;mso-position-vertical-relative:line" coordsize="55695,15621" o:gfxdata="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">
                 <v:shape id="_x0000_s1122" type="#_x0000_t75" style="position:absolute;width:55695;height:15621;visibility:visible;mso-wrap-style:square">
                   <v:fill o:detectmouseclick="t"/>
                   <v:path o:connecttype="none"/>
@@ -14669,6 +14681,8 @@
       <w:pPr>
         <w:pStyle w:val="Caption"/>
       </w:pPr>
+      <w:bookmarkStart w:id="95" w:name="_Ref445970456"/>
+      <w:bookmarkStart w:id="96" w:name="_Toc445971208"/>
       <w:r>
         <w:t xml:space="preserve">Figure </w:t>
       </w:r>
@@ -14680,36 +14694,1118 @@
           <w:t>10</w:t>
         </w:r>
       </w:fldSimple>
+      <w:bookmarkEnd w:id="95"/>
       <w:r>
         <w:t xml:space="preserve"> UML Representation of Strategy Pattern</w:t>
       </w:r>
+      <w:bookmarkEnd w:id="96"/>
     </w:p>
     <w:p>
       <w:r>
         <w:lastRenderedPageBreak/>
         <w:t xml:space="preserve">Essentially how this works is by having multiple classes </w:t>
       </w:r>
-      <w:bookmarkStart w:id="94" w:name="_GoBack"/>
-      <w:bookmarkEnd w:id="94"/>
+      <w:r>
+        <w:t>implementing the Strategy interface. The Context can then change what functionality to use by changing which class it calls the method on. Frequently the context will have a method allowing another class to set the strategy. This means that the context doesn’t need any knowledge of the underlying implementation and can simply use the strategy interface allowing for more strategies to be implemented and used easily.</w:t>
+      </w:r>
+    </w:p>
+    <w:p>
+      <w:pPr>
+        <w:pStyle w:val="Heading4"/>
+      </w:pPr>
+      <w:bookmarkStart w:id="97" w:name="_Toc445889519"/>
+      <w:r>
+        <w:t>Composite Pattern</w:t>
+      </w:r>
+      <w:bookmarkEnd w:id="97"/>
+    </w:p>
+    <w:p>
+      <w:r>
+        <w:t>A common problem within programming is that sometimes it is beneficial to be able to treat an individual object or a group of objects the same. An example of this would be an application which controls a user’s lights. It would be beneficial to group all of the lights in an area, say a room, together and then be able to use all of the functionality available for one light bulb (i.e. turn on, turn off or set timer)</w:t>
+      </w:r>
+      <w:r>
+        <w:t xml:space="preserve">, with the group of lightbulbs in a room. Programmatically the way to do this is the Composite Pattern. A representation of this pattern can </w:t>
+      </w:r>
+      <w:r>
+        <w:rPr>
+          <w:noProof/>
+        </w:rPr>
+        <mc:AlternateContent>
+          <mc:Choice Requires="wps">
+            <w:drawing>
+              <wp:anchor distT="0" distB="0" distL="114300" distR="114300" simplePos="0" relativeHeight="251737088" behindDoc="0" locked="0" layoutInCell="1" allowOverlap="1" wp14:anchorId="137A2C1D" wp14:editId="50FB119A">
+                <wp:simplePos x="0" y="0"/>
+                <wp:positionH relativeFrom="column">
+                  <wp:posOffset>0</wp:posOffset>
+                </wp:positionH>
+                <wp:positionV relativeFrom="paragraph">
+                  <wp:posOffset>4360545</wp:posOffset>
+                </wp:positionV>
+                <wp:extent cx="5486400" cy="635"/>
+                <wp:effectExtent l="0" t="0" r="0" b="0"/>
+                <wp:wrapNone/>
+                <wp:docPr id="107" name="Text Box 107"/>
+                <wp:cNvGraphicFramePr/>
+                <a:graphic xmlns:a="http://schemas.openxmlformats.org/drawingml/2006/main">
+                  <a:graphicData uri="http://schemas.microsoft.com/office/word/2010/wordprocessingShape">
+                    <wps:wsp>
+                      <wps:cNvSpPr txBox="1"/>
+                      <wps:spPr>
+                        <a:xfrm>
+                          <a:off x="0" y="0"/>
+                          <a:ext cx="5486400" cy="635"/>
+                        </a:xfrm>
+                        <a:prstGeom prst="rect">
+                          <a:avLst/>
+                        </a:prstGeom>
+                        <a:solidFill>
+                          <a:prstClr val="white"/>
+                        </a:solidFill>
+                        <a:ln>
+                          <a:noFill/>
+                        </a:ln>
+                      </wps:spPr>
+                      <wps:txbx>
+                        <w:txbxContent>
+                          <w:p>
+                            <w:pPr>
+                              <w:pStyle w:val="Caption"/>
+                            </w:pPr>
+                            <w:bookmarkStart w:id="98" w:name="_Ref445972546"/>
+                            <w:r>
+                              <w:t xml:space="preserve">Figure </w:t>
+                            </w:r>
+                            <w:fldSimple w:instr=" SEQ Figure \* ARABIC ">
+                              <w:r>
+                                <w:rPr>
+                                  <w:noProof/>
+                                </w:rPr>
+                                <w:t>11</w:t>
+                              </w:r>
+                            </w:fldSimple>
+                            <w:bookmarkEnd w:id="98"/>
+                            <w:r>
+                              <w:t xml:space="preserve"> UML Representation of Composite Pattern</w:t>
+                            </w:r>
+                          </w:p>
+                        </w:txbxContent>
+                      </wps:txbx>
+                      <wps:bodyPr rot="0" spcFirstLastPara="0" vertOverflow="overflow" horzOverflow="overflow" vert="horz" wrap="square" lIns="0" tIns="0" rIns="0" bIns="0" numCol="1" spcCol="0" rtlCol="0" fromWordArt="0" anchor="t" anchorCtr="0" forceAA="0" compatLnSpc="1">
+                        <a:prstTxWarp prst="textNoShape">
+                          <a:avLst/>
+                        </a:prstTxWarp>
+                        <a:spAutoFit/>
+                      </wps:bodyPr>
+                    </wps:wsp>
+                  </a:graphicData>
+                </a:graphic>
+              </wp:anchor>
+            </w:drawing>
+          </mc:Choice>
+          <mc:Fallback>
+            <w:pict>
+              <v:shape w14:anchorId="137A2C1D" id="Text Box 107" o:spid="_x0000_s1139" type="#_x0000_t202" style="position:absolute;margin-left:0;margin-top:343.35pt;width:6in;height:.05pt;z-index:251737088;visibility:visible;mso-wrap-style:square;mso-wrap-distance-left:9pt;mso-wrap-distance-top:0;mso-wrap-distance-right:9pt;mso-wrap-distance-bottom:0;mso-position-horizontal:absolute;mso-position-horizontal-relative:text;mso-position-vertical:absolute;mso-position-vertical-relative:text;v-text-anchor:top" o:gfxdata="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" stroked="f">
+                <v:textbox style="mso-fit-shape-to-text:t" inset="0,0,0,0">
+                  <w:txbxContent>
+                    <w:p>
+                      <w:pPr>
+                        <w:pStyle w:val="Caption"/>
+                      </w:pPr>
+                      <w:bookmarkStart w:id="99" w:name="_Ref445972546"/>
+                      <w:r>
+                        <w:t xml:space="preserve">Figure </w:t>
+                      </w:r>
+                      <w:fldSimple w:instr=" SEQ Figure \* ARABIC ">
+                        <w:r>
+                          <w:rPr>
+                            <w:noProof/>
+                          </w:rPr>
+                          <w:t>11</w:t>
+                        </w:r>
+                      </w:fldSimple>
+                      <w:bookmarkEnd w:id="99"/>
+                      <w:r>
+                        <w:t xml:space="preserve"> UML Representation of Composite Pattern</w:t>
+                      </w:r>
+                    </w:p>
+                  </w:txbxContent>
+                </v:textbox>
+              </v:shape>
+            </w:pict>
+          </mc:Fallback>
+        </mc:AlternateContent>
+      </w:r>
+      <w:r>
+        <w:rPr>
+          <w:noProof/>
+          <w:lang w:eastAsia="en-GB"/>
+        </w:rPr>
+        <mc:AlternateContent>
+          <mc:Choice Requires="wpc">
+            <w:drawing>
+              <wp:anchor distT="0" distB="0" distL="114300" distR="114300" simplePos="0" relativeHeight="251735040" behindDoc="0" locked="0" layoutInCell="1" allowOverlap="1" wp14:anchorId="3B009011" wp14:editId="1FA3A801">
+                <wp:simplePos x="0" y="0"/>
+                <wp:positionH relativeFrom="column">
+                  <wp:posOffset>0</wp:posOffset>
+                </wp:positionH>
+                <wp:positionV relativeFrom="paragraph">
+                  <wp:posOffset>1102995</wp:posOffset>
+                </wp:positionV>
+                <wp:extent cx="5486400" cy="3200400"/>
+                <wp:effectExtent l="0" t="0" r="0" b="0"/>
+                <wp:wrapSquare wrapText="bothSides"/>
+                <wp:docPr id="45" name="Canvas 45"/>
+                <wp:cNvGraphicFramePr>
+                  <a:graphicFrameLocks xmlns:a="http://schemas.openxmlformats.org/drawingml/2006/main" noChangeAspect="1"/>
+                </wp:cNvGraphicFramePr>
+                <a:graphic xmlns:a="http://schemas.openxmlformats.org/drawingml/2006/main">
+                  <a:graphicData uri="http://schemas.microsoft.com/office/word/2010/wordprocessingCanvas">
+                    <wpc:wpc>
+                      <wpc:bg/>
+                      <wpc:whole/>
+                      <wps:wsp>
+                        <wps:cNvPr id="128" name="Text Box 65"/>
+                        <wps:cNvSpPr txBox="1"/>
+                        <wps:spPr>
+                          <a:xfrm>
+                            <a:off x="309540" y="309540"/>
+                            <a:ext cx="612480" cy="266700"/>
+                          </a:xfrm>
+                          <a:prstGeom prst="rect">
+                            <a:avLst/>
+                          </a:prstGeom>
+                          <a:solidFill>
+                            <a:schemeClr val="lt1"/>
+                          </a:solidFill>
+                          <a:ln w="6350">
+                            <a:solidFill>
+                              <a:prstClr val="black"/>
+                            </a:solidFill>
+                          </a:ln>
+                        </wps:spPr>
+                        <wps:txbx>
+                          <w:txbxContent>
+                            <w:p>
+                              <w:pPr>
+                                <w:pStyle w:val="NormalWeb"/>
+                                <w:spacing w:before="0" w:beforeAutospacing="0" w:after="160" w:afterAutospacing="0" w:line="256" w:lineRule="auto"/>
+                              </w:pPr>
+                              <w:r>
+                                <w:rPr>
+                                  <w:rFonts w:ascii="Calibri" w:eastAsia="Calibri" w:hAnsi="Calibri"/>
+                                  <w:sz w:val="22"/>
+                                  <w:szCs w:val="22"/>
+                                </w:rPr>
+                                <w:t> Client</w:t>
+                              </w:r>
+                            </w:p>
+                          </w:txbxContent>
+                        </wps:txbx>
+                        <wps:bodyPr rot="0" spcFirstLastPara="0" vert="horz" wrap="square" lIns="91440" tIns="45720" rIns="91440" bIns="45720" numCol="1" spcCol="0" rtlCol="0" fromWordArt="0" anchor="t" anchorCtr="0" forceAA="0" compatLnSpc="1">
+                          <a:prstTxWarp prst="textNoShape">
+                            <a:avLst/>
+                          </a:prstTxWarp>
+                          <a:noAutofit/>
+                        </wps:bodyPr>
+                      </wps:wsp>
+                      <wps:wsp>
+                        <wps:cNvPr id="130" name="Text Box 65"/>
+                        <wps:cNvSpPr txBox="1"/>
+                        <wps:spPr>
+                          <a:xfrm>
+                            <a:off x="820080" y="2153580"/>
+                            <a:ext cx="1183980" cy="597240"/>
+                          </a:xfrm>
+                          <a:prstGeom prst="rect">
+                            <a:avLst/>
+                          </a:prstGeom>
+                          <a:solidFill>
+                            <a:schemeClr val="lt1"/>
+                          </a:solidFill>
+                          <a:ln w="6350">
+                            <a:solidFill>
+                              <a:prstClr val="black"/>
+                            </a:solidFill>
+                          </a:ln>
+                        </wps:spPr>
+                        <wps:txbx>
+                          <w:txbxContent>
+                            <w:p>
+                              <w:pPr>
+                                <w:pStyle w:val="NormalWeb"/>
+                                <w:spacing w:before="0" w:beforeAutospacing="0" w:after="160" w:afterAutospacing="0" w:line="256" w:lineRule="auto"/>
+                                <w:rPr>
+                                  <w:rFonts w:ascii="Calibri" w:eastAsia="Calibri" w:hAnsi="Calibri"/>
+                                  <w:sz w:val="22"/>
+                                  <w:szCs w:val="22"/>
+                                </w:rPr>
+                              </w:pPr>
+                              <w:r>
+                                <w:rPr>
+                                  <w:rFonts w:ascii="Calibri" w:eastAsia="Calibri" w:hAnsi="Calibri"/>
+                                  <w:sz w:val="22"/>
+                                  <w:szCs w:val="22"/>
+                                </w:rPr>
+                                <w:t> Leaf</w:t>
+                              </w:r>
+                            </w:p>
+                            <w:p>
+                              <w:pPr>
+                                <w:pStyle w:val="NormalWeb"/>
+                                <w:spacing w:before="0" w:beforeAutospacing="0" w:after="160" w:afterAutospacing="0" w:line="256" w:lineRule="auto"/>
+                              </w:pPr>
+                            </w:p>
+                          </w:txbxContent>
+                        </wps:txbx>
+                        <wps:bodyPr rot="0" spcFirstLastPara="0" vert="horz" wrap="square" lIns="91440" tIns="45720" rIns="91440" bIns="45720" numCol="1" spcCol="0" rtlCol="0" fromWordArt="0" anchor="t" anchorCtr="0" forceAA="0" compatLnSpc="1">
+                          <a:prstTxWarp prst="textNoShape">
+                            <a:avLst/>
+                          </a:prstTxWarp>
+                          <a:noAutofit/>
+                        </wps:bodyPr>
+                      </wps:wsp>
+                      <wps:wsp>
+                        <wps:cNvPr id="131" name="Text Box 65"/>
+                        <wps:cNvSpPr txBox="1"/>
+                        <wps:spPr>
+                          <a:xfrm>
+                            <a:off x="3167040" y="1940220"/>
+                            <a:ext cx="1511640" cy="863940"/>
+                          </a:xfrm>
+                          <a:prstGeom prst="rect">
+                            <a:avLst/>
+                          </a:prstGeom>
+                          <a:solidFill>
+                            <a:schemeClr val="lt1"/>
+                          </a:solidFill>
+                          <a:ln w="6350">
+                            <a:solidFill>
+                              <a:prstClr val="black"/>
+                            </a:solidFill>
+                          </a:ln>
+                        </wps:spPr>
+                        <wps:txbx>
+                          <w:txbxContent>
+                            <w:p>
+                              <w:pPr>
+                                <w:pStyle w:val="NormalWeb"/>
+                                <w:spacing w:before="0" w:beforeAutospacing="0" w:after="160" w:afterAutospacing="0" w:line="256" w:lineRule="auto"/>
+                                <w:rPr>
+                                  <w:rFonts w:ascii="Calibri" w:eastAsia="Calibri" w:hAnsi="Calibri"/>
+                                  <w:sz w:val="22"/>
+                                  <w:szCs w:val="22"/>
+                                </w:rPr>
+                              </w:pPr>
+                              <w:r>
+                                <w:rPr>
+                                  <w:rFonts w:ascii="Calibri" w:eastAsia="Calibri" w:hAnsi="Calibri"/>
+                                  <w:sz w:val="22"/>
+                                  <w:szCs w:val="22"/>
+                                </w:rPr>
+                                <w:t> Composite</w:t>
+                              </w:r>
+                            </w:p>
+                            <w:p>
+                              <w:pPr>
+                                <w:pStyle w:val="NormalWeb"/>
+                                <w:spacing w:before="0" w:beforeAutospacing="0" w:after="160" w:afterAutospacing="0" w:line="256" w:lineRule="auto"/>
+                                <w:rPr>
+                                  <w:rFonts w:ascii="Calibri" w:eastAsia="Calibri" w:hAnsi="Calibri"/>
+                                  <w:color w:val="002060"/>
+                                  <w:sz w:val="22"/>
+                                  <w:szCs w:val="22"/>
+                                </w:rPr>
+                              </w:pPr>
+                              <w:r>
+                                <w:rPr>
+                                  <w:rFonts w:ascii="Calibri" w:eastAsia="Calibri" w:hAnsi="Calibri"/>
+                                  <w:color w:val="002060"/>
+                                  <w:sz w:val="22"/>
+                                  <w:szCs w:val="22"/>
+                                </w:rPr>
+                                <w:t>Add(Component)</w:t>
+                              </w:r>
+                            </w:p>
+                            <w:p>
+                              <w:pPr>
+                                <w:pStyle w:val="NormalWeb"/>
+                                <w:spacing w:before="0" w:beforeAutospacing="0" w:after="160" w:afterAutospacing="0" w:line="256" w:lineRule="auto"/>
+                                <w:rPr>
+                                  <w:color w:val="002060"/>
+                                </w:rPr>
+                              </w:pPr>
+                              <w:r>
+                                <w:rPr>
+                                  <w:rFonts w:ascii="Calibri" w:eastAsia="Calibri" w:hAnsi="Calibri"/>
+                                  <w:color w:val="002060"/>
+                                  <w:sz w:val="22"/>
+                                  <w:szCs w:val="22"/>
+                                </w:rPr>
+                                <w:t>Remove(Component)</w:t>
+                              </w:r>
+                            </w:p>
+                          </w:txbxContent>
+                        </wps:txbx>
+                        <wps:bodyPr rot="0" spcFirstLastPara="0" vert="horz" wrap="square" lIns="91440" tIns="45720" rIns="91440" bIns="45720" numCol="1" spcCol="0" rtlCol="0" fromWordArt="0" anchor="t" anchorCtr="0" forceAA="0" compatLnSpc="1">
+                          <a:prstTxWarp prst="textNoShape">
+                            <a:avLst/>
+                          </a:prstTxWarp>
+                          <a:noAutofit/>
+                        </wps:bodyPr>
+                      </wps:wsp>
+                      <wpg:wgp>
+                        <wpg:cNvPr id="102" name="Group 102"/>
+                        <wpg:cNvGrpSpPr/>
+                        <wpg:grpSpPr>
+                          <a:xfrm>
+                            <a:off x="1589700" y="169500"/>
+                            <a:ext cx="1549740" cy="1123020"/>
+                            <a:chOff x="2427900" y="375240"/>
+                            <a:chExt cx="1877400" cy="1123020"/>
+                          </a:xfrm>
+                        </wpg:grpSpPr>
+                        <wps:wsp>
+                          <wps:cNvPr id="129" name="Text Box 65"/>
+                          <wps:cNvSpPr txBox="1"/>
+                          <wps:spPr>
+                            <a:xfrm>
+                              <a:off x="2427900" y="375240"/>
+                              <a:ext cx="1877400" cy="1123020"/>
+                            </a:xfrm>
+                            <a:prstGeom prst="rect">
+                              <a:avLst/>
+                            </a:prstGeom>
+                            <a:solidFill>
+                              <a:schemeClr val="lt1"/>
+                            </a:solidFill>
+                            <a:ln w="6350">
+                              <a:solidFill>
+                                <a:prstClr val="black"/>
+                              </a:solidFill>
+                            </a:ln>
+                          </wps:spPr>
+                          <wps:txbx>
+                            <w:txbxContent>
+                              <w:p>
+                                <w:pPr>
+                                  <w:pStyle w:val="NormalWeb"/>
+                                  <w:spacing w:before="0" w:beforeAutospacing="0" w:after="160" w:afterAutospacing="0" w:line="256" w:lineRule="auto"/>
+                                  <w:rPr>
+                                    <w:rFonts w:ascii="Calibri" w:eastAsia="Calibri" w:hAnsi="Calibri"/>
+                                    <w:sz w:val="22"/>
+                                    <w:szCs w:val="22"/>
+                                  </w:rPr>
+                                </w:pPr>
+                                <w:r>
+                                  <w:rPr>
+                                    <w:rFonts w:ascii="Calibri" w:eastAsia="Calibri" w:hAnsi="Calibri"/>
+                                    <w:sz w:val="22"/>
+                                    <w:szCs w:val="22"/>
+                                  </w:rPr>
+                                  <w:t> Component</w:t>
+                                </w:r>
+                              </w:p>
+                              <w:p>
+                                <w:pPr>
+                                  <w:pStyle w:val="NormalWeb"/>
+                                  <w:spacing w:before="0" w:beforeAutospacing="0" w:after="160" w:afterAutospacing="0" w:line="256" w:lineRule="auto"/>
+                                  <w:rPr>
+                                    <w:rFonts w:ascii="Calibri" w:eastAsia="Calibri" w:hAnsi="Calibri"/>
+                                    <w:sz w:val="22"/>
+                                    <w:szCs w:val="22"/>
+                                  </w:rPr>
+                                </w:pPr>
+                                <w:r>
+                                  <w:rPr>
+                                    <w:rFonts w:ascii="Calibri" w:eastAsia="Calibri" w:hAnsi="Calibri"/>
+                                    <w:sz w:val="22"/>
+                                    <w:szCs w:val="22"/>
+                                  </w:rPr>
+                                  <w:t>Operation()</w:t>
+                                </w:r>
+                              </w:p>
+                              <w:p>
+                                <w:pPr>
+                                  <w:pStyle w:val="NormalWeb"/>
+                                  <w:spacing w:before="0" w:beforeAutospacing="0" w:after="160" w:afterAutospacing="0" w:line="256" w:lineRule="auto"/>
+                                  <w:rPr>
+                                    <w:rFonts w:ascii="Calibri" w:eastAsia="Calibri" w:hAnsi="Calibri"/>
+                                    <w:color w:val="FF0000"/>
+                                    <w:sz w:val="22"/>
+                                    <w:szCs w:val="22"/>
+                                  </w:rPr>
+                                </w:pPr>
+                                <w:r>
+                                  <w:rPr>
+                                    <w:rFonts w:ascii="Calibri" w:eastAsia="Calibri" w:hAnsi="Calibri"/>
+                                    <w:color w:val="FF0000"/>
+                                    <w:sz w:val="22"/>
+                                    <w:szCs w:val="22"/>
+                                  </w:rPr>
+                                  <w:t>Add(Component)</w:t>
+                                </w:r>
+                              </w:p>
+                              <w:p>
+                                <w:pPr>
+                                  <w:pStyle w:val="NormalWeb"/>
+                                  <w:spacing w:before="0" w:beforeAutospacing="0" w:after="160" w:afterAutospacing="0" w:line="256" w:lineRule="auto"/>
+                                  <w:rPr>
+                                    <w:rFonts w:ascii="Calibri" w:eastAsia="Calibri" w:hAnsi="Calibri"/>
+                                    <w:color w:val="FF0000"/>
+                                    <w:sz w:val="22"/>
+                                    <w:szCs w:val="22"/>
+                                  </w:rPr>
+                                </w:pPr>
+                                <w:r>
+                                  <w:rPr>
+                                    <w:rFonts w:ascii="Calibri" w:eastAsia="Calibri" w:hAnsi="Calibri"/>
+                                    <w:color w:val="FF0000"/>
+                                    <w:sz w:val="22"/>
+                                    <w:szCs w:val="22"/>
+                                  </w:rPr>
+                                  <w:t>Remove (Component)</w:t>
+                                </w:r>
+                              </w:p>
+                              <w:p>
+                                <w:pPr>
+                                  <w:pStyle w:val="NormalWeb"/>
+                                  <w:spacing w:before="0" w:beforeAutospacing="0" w:after="160" w:afterAutospacing="0" w:line="256" w:lineRule="auto"/>
+                                </w:pPr>
+                              </w:p>
+                            </w:txbxContent>
+                          </wps:txbx>
+                          <wps:bodyPr rot="0" spcFirstLastPara="0" vert="horz" wrap="square" lIns="91440" tIns="45720" rIns="91440" bIns="45720" numCol="1" spcCol="0" rtlCol="0" fromWordArt="0" anchor="t" anchorCtr="0" forceAA="0" compatLnSpc="1">
+                            <a:prstTxWarp prst="textNoShape">
+                              <a:avLst/>
+                            </a:prstTxWarp>
+                            <a:noAutofit/>
+                          </wps:bodyPr>
+                        </wps:wsp>
+                        <wps:wsp>
+                          <wps:cNvPr id="101" name="Straight Connector 101"/>
+                          <wps:cNvCnPr/>
+                          <wps:spPr>
+                            <a:xfrm>
+                              <a:off x="2427900" y="670560"/>
+                              <a:ext cx="1862160" cy="0"/>
+                            </a:xfrm>
+                            <a:prstGeom prst="line">
+                              <a:avLst/>
+                            </a:prstGeom>
+                          </wps:spPr>
+                          <wps:style>
+                            <a:lnRef idx="1">
+                              <a:schemeClr val="dk1"/>
+                            </a:lnRef>
+                            <a:fillRef idx="0">
+                              <a:schemeClr val="dk1"/>
+                            </a:fillRef>
+                            <a:effectRef idx="0">
+                              <a:schemeClr val="dk1"/>
+                            </a:effectRef>
+                            <a:fontRef idx="minor">
+                              <a:schemeClr val="tx1"/>
+                            </a:fontRef>
+                          </wps:style>
+                          <wps:bodyPr/>
+                        </wps:wsp>
+                      </wpg:wgp>
+                      <wps:wsp>
+                        <wps:cNvPr id="133" name="Straight Connector 133"/>
+                        <wps:cNvCnPr/>
+                        <wps:spPr>
+                          <a:xfrm>
+                            <a:off x="827700" y="2432640"/>
+                            <a:ext cx="1161120" cy="0"/>
+                          </a:xfrm>
+                          <a:prstGeom prst="line">
+                            <a:avLst/>
+                          </a:prstGeom>
+                        </wps:spPr>
+                        <wps:style>
+                          <a:lnRef idx="1">
+                            <a:schemeClr val="dk1"/>
+                          </a:lnRef>
+                          <a:fillRef idx="0">
+                            <a:schemeClr val="dk1"/>
+                          </a:fillRef>
+                          <a:effectRef idx="0">
+                            <a:schemeClr val="dk1"/>
+                          </a:effectRef>
+                          <a:fontRef idx="minor">
+                            <a:schemeClr val="tx1"/>
+                          </a:fontRef>
+                        </wps:style>
+                        <wps:bodyPr/>
+                      </wps:wsp>
+                      <wps:wsp>
+                        <wps:cNvPr id="134" name="Straight Connector 134"/>
+                        <wps:cNvCnPr/>
+                        <wps:spPr>
+                          <a:xfrm>
+                            <a:off x="3159420" y="2199300"/>
+                            <a:ext cx="1519260" cy="0"/>
+                          </a:xfrm>
+                          <a:prstGeom prst="line">
+                            <a:avLst/>
+                          </a:prstGeom>
+                        </wps:spPr>
+                        <wps:style>
+                          <a:lnRef idx="1">
+                            <a:schemeClr val="dk1"/>
+                          </a:lnRef>
+                          <a:fillRef idx="0">
+                            <a:schemeClr val="dk1"/>
+                          </a:fillRef>
+                          <a:effectRef idx="0">
+                            <a:schemeClr val="dk1"/>
+                          </a:effectRef>
+                          <a:fontRef idx="minor">
+                            <a:schemeClr val="tx1"/>
+                          </a:fontRef>
+                        </wps:style>
+                        <wps:bodyPr/>
+                      </wps:wsp>
+                      <wps:wsp>
+                        <wps:cNvPr id="103" name="Straight Arrow Connector 103"/>
+                        <wps:cNvCnPr/>
+                        <wps:spPr>
+                          <a:xfrm>
+                            <a:off x="929640" y="464820"/>
+                            <a:ext cx="640080" cy="0"/>
+                          </a:xfrm>
+                          <a:prstGeom prst="straightConnector1">
+                            <a:avLst/>
+                          </a:prstGeom>
+                          <a:ln>
+                            <a:tailEnd type="triangle"/>
+                          </a:ln>
+                        </wps:spPr>
+                        <wps:style>
+                          <a:lnRef idx="1">
+                            <a:schemeClr val="dk1"/>
+                          </a:lnRef>
+                          <a:fillRef idx="0">
+                            <a:schemeClr val="dk1"/>
+                          </a:fillRef>
+                          <a:effectRef idx="0">
+                            <a:schemeClr val="dk1"/>
+                          </a:effectRef>
+                          <a:fontRef idx="minor">
+                            <a:schemeClr val="tx1"/>
+                          </a:fontRef>
+                        </wps:style>
+                        <wps:bodyPr/>
+                      </wps:wsp>
+                      <wps:wsp>
+                        <wps:cNvPr id="104" name="Isosceles Triangle 104"/>
+                        <wps:cNvSpPr/>
+                        <wps:spPr>
+                          <a:xfrm>
+                            <a:off x="2141220" y="1310640"/>
+                            <a:ext cx="175260" cy="182880"/>
+                          </a:xfrm>
+                          <a:prstGeom prst="triangle">
+                            <a:avLst/>
+                          </a:prstGeom>
+                          <a:ln>
+                            <a:solidFill>
+                              <a:schemeClr val="tx1"/>
+                            </a:solidFill>
+                          </a:ln>
+                        </wps:spPr>
+                        <wps:style>
+                          <a:lnRef idx="2">
+                            <a:schemeClr val="accent6"/>
+                          </a:lnRef>
+                          <a:fillRef idx="1">
+                            <a:schemeClr val="lt1"/>
+                          </a:fillRef>
+                          <a:effectRef idx="0">
+                            <a:schemeClr val="accent6"/>
+                          </a:effectRef>
+                          <a:fontRef idx="minor">
+                            <a:schemeClr val="dk1"/>
+                          </a:fontRef>
+                        </wps:style>
+                        <wps:bodyPr rot="0" spcFirstLastPara="0" vertOverflow="overflow" horzOverflow="overflow" vert="horz" wrap="square" lIns="91440" tIns="45720" rIns="91440" bIns="45720" numCol="1" spcCol="0" rtlCol="0" fromWordArt="0" anchor="ctr" anchorCtr="0" forceAA="0" compatLnSpc="1">
+                          <a:prstTxWarp prst="textNoShape">
+                            <a:avLst/>
+                          </a:prstTxWarp>
+                          <a:noAutofit/>
+                        </wps:bodyPr>
+                      </wps:wsp>
+                      <wps:wsp>
+                        <wps:cNvPr id="105" name="Straight Connector 105"/>
+                        <wps:cNvCnPr/>
+                        <wps:spPr>
+                          <a:xfrm>
+                            <a:off x="2232660" y="1501140"/>
+                            <a:ext cx="0" cy="137160"/>
+                          </a:xfrm>
+                          <a:prstGeom prst="line">
+                            <a:avLst/>
+                          </a:prstGeom>
+                          <a:ln>
+                            <a:prstDash val="lgDash"/>
+                          </a:ln>
+                        </wps:spPr>
+                        <wps:style>
+                          <a:lnRef idx="1">
+                            <a:schemeClr val="dk1"/>
+                          </a:lnRef>
+                          <a:fillRef idx="0">
+                            <a:schemeClr val="dk1"/>
+                          </a:fillRef>
+                          <a:effectRef idx="0">
+                            <a:schemeClr val="dk1"/>
+                          </a:effectRef>
+                          <a:fontRef idx="minor">
+                            <a:schemeClr val="tx1"/>
+                          </a:fontRef>
+                        </wps:style>
+                        <wps:bodyPr/>
+                      </wps:wsp>
+                      <wps:wsp>
+                        <wps:cNvPr id="106" name="Straight Connector 106"/>
+                        <wps:cNvCnPr/>
+                        <wps:spPr>
+                          <a:xfrm>
+                            <a:off x="1424940" y="1645920"/>
+                            <a:ext cx="2499360" cy="7620"/>
+                          </a:xfrm>
+                          <a:prstGeom prst="line">
+                            <a:avLst/>
+                          </a:prstGeom>
+                          <a:ln>
+                            <a:prstDash val="lgDash"/>
+                          </a:ln>
+                        </wps:spPr>
+                        <wps:style>
+                          <a:lnRef idx="1">
+                            <a:schemeClr val="dk1"/>
+                          </a:lnRef>
+                          <a:fillRef idx="0">
+                            <a:schemeClr val="dk1"/>
+                          </a:fillRef>
+                          <a:effectRef idx="0">
+                            <a:schemeClr val="dk1"/>
+                          </a:effectRef>
+                          <a:fontRef idx="minor">
+                            <a:schemeClr val="tx1"/>
+                          </a:fontRef>
+                        </wps:style>
+                        <wps:bodyPr/>
+                      </wps:wsp>
+                      <wps:wsp>
+                        <wps:cNvPr id="141" name="Straight Connector 141"/>
+                        <wps:cNvCnPr>
+                          <a:endCxn id="130" idx="0"/>
+                        </wps:cNvCnPr>
+                        <wps:spPr>
+                          <a:xfrm flipH="1">
+                            <a:off x="1412070" y="1653540"/>
+                            <a:ext cx="12870" cy="500040"/>
+                          </a:xfrm>
+                          <a:prstGeom prst="line">
+                            <a:avLst/>
+                          </a:prstGeom>
+                          <a:ln>
+                            <a:prstDash val="lgDash"/>
+                          </a:ln>
+                        </wps:spPr>
+                        <wps:style>
+                          <a:lnRef idx="1">
+                            <a:schemeClr val="dk1"/>
+                          </a:lnRef>
+                          <a:fillRef idx="0">
+                            <a:schemeClr val="dk1"/>
+                          </a:fillRef>
+                          <a:effectRef idx="0">
+                            <a:schemeClr val="dk1"/>
+                          </a:effectRef>
+                          <a:fontRef idx="minor">
+                            <a:schemeClr val="tx1"/>
+                          </a:fontRef>
+                        </wps:style>
+                        <wps:bodyPr/>
+                      </wps:wsp>
+                      <wps:wsp>
+                        <wps:cNvPr id="142" name="Straight Connector 142"/>
+                        <wps:cNvCnPr>
+                          <a:endCxn id="131" idx="0"/>
+                        </wps:cNvCnPr>
+                        <wps:spPr>
+                          <a:xfrm>
+                            <a:off x="3922860" y="1645920"/>
+                            <a:ext cx="0" cy="294300"/>
+                          </a:xfrm>
+                          <a:prstGeom prst="line">
+                            <a:avLst/>
+                          </a:prstGeom>
+                          <a:ln>
+                            <a:prstDash val="lgDash"/>
+                          </a:ln>
+                        </wps:spPr>
+                        <wps:style>
+                          <a:lnRef idx="1">
+                            <a:schemeClr val="dk1"/>
+                          </a:lnRef>
+                          <a:fillRef idx="0">
+                            <a:schemeClr val="dk1"/>
+                          </a:fillRef>
+                          <a:effectRef idx="0">
+                            <a:schemeClr val="dk1"/>
+                          </a:effectRef>
+                          <a:fontRef idx="minor">
+                            <a:schemeClr val="tx1"/>
+                          </a:fontRef>
+                        </wps:style>
+                        <wps:bodyPr/>
+                      </wps:wsp>
+                    </wpc:wpc>
+                  </a:graphicData>
+                </a:graphic>
+                <wp14:sizeRelH relativeFrom="page">
+                  <wp14:pctWidth>0</wp14:pctWidth>
+                </wp14:sizeRelH>
+                <wp14:sizeRelV relativeFrom="page">
+                  <wp14:pctHeight>0</wp14:pctHeight>
+                </wp14:sizeRelV>
+              </wp:anchor>
+            </w:drawing>
+          </mc:Choice>
+          <mc:Fallback>
+            <w:pict>
+              <v:group w14:anchorId="3B009011" id="Canvas 45" o:spid="_x0000_s1140" editas="canvas" style="position:absolute;margin-left:0;margin-top:86.85pt;width:6in;height:252pt;z-index:251735040;mso-position-horizontal-relative:text;mso-position-vertical-relative:text" coordsize="54864,32004" o:gfxdata="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">
+                <v:shape id="_x0000_s1141" type="#_x0000_t75" style="position:absolute;width:54864;height:32004;visibility:visible;mso-wrap-style:square">
+                  <v:fill o:detectmouseclick="t"/>
+                  <v:path o:connecttype="none"/>
+                </v:shape>
+                <v:shape id="Text Box 65" o:spid="_x0000_s1142" type="#_x0000_t202" style="position:absolute;left:3095;top:3095;width:6125;height:2667;visibility:visible;mso-wrap-style:square;v-text-anchor:top" o:gfxdata="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" fillcolor="white [3201]" strokeweight=".5pt">
+                  <v:textbox>
+                    <w:txbxContent>
+                      <w:p>
+                        <w:pPr>
+                          <w:pStyle w:val="NormalWeb"/>
+                          <w:spacing w:before="0" w:beforeAutospacing="0" w:after="160" w:afterAutospacing="0" w:line="256" w:lineRule="auto"/>
+                        </w:pPr>
+                        <w:r>
+                          <w:rPr>
+                            <w:rFonts w:ascii="Calibri" w:eastAsia="Calibri" w:hAnsi="Calibri"/>
+                            <w:sz w:val="22"/>
+                            <w:szCs w:val="22"/>
+                          </w:rPr>
+                          <w:t> Client</w:t>
+                        </w:r>
+                      </w:p>
+                    </w:txbxContent>
+                  </v:textbox>
+                </v:shape>
+                <v:shape id="Text Box 65" o:spid="_x0000_s1143" type="#_x0000_t202" style="position:absolute;left:8200;top:21535;width:11840;height:5973;visibility:visible;mso-wrap-style:square;v-text-anchor:top" o:gfxdata="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" fillcolor="white [3201]" strokeweight=".5pt">
+                  <v:textbox>
+                    <w:txbxContent>
+                      <w:p>
+                        <w:pPr>
+                          <w:pStyle w:val="NormalWeb"/>
+                          <w:spacing w:before="0" w:beforeAutospacing="0" w:after="160" w:afterAutospacing="0" w:line="256" w:lineRule="auto"/>
+                          <w:rPr>
+                            <w:rFonts w:ascii="Calibri" w:eastAsia="Calibri" w:hAnsi="Calibri"/>
+                            <w:sz w:val="22"/>
+                            <w:szCs w:val="22"/>
+                          </w:rPr>
+                        </w:pPr>
+                        <w:r>
+                          <w:rPr>
+                            <w:rFonts w:ascii="Calibri" w:eastAsia="Calibri" w:hAnsi="Calibri"/>
+                            <w:sz w:val="22"/>
+                            <w:szCs w:val="22"/>
+                          </w:rPr>
+                          <w:t> Leaf</w:t>
+                        </w:r>
+                      </w:p>
+                      <w:p>
+                        <w:pPr>
+                          <w:pStyle w:val="NormalWeb"/>
+                          <w:spacing w:before="0" w:beforeAutospacing="0" w:after="160" w:afterAutospacing="0" w:line="256" w:lineRule="auto"/>
+                        </w:pPr>
+                      </w:p>
+                    </w:txbxContent>
+                  </v:textbox>
+                </v:shape>
+                <v:shape id="Text Box 65" o:spid="_x0000_s1144" type="#_x0000_t202" style="position:absolute;left:31670;top:19402;width:15116;height:8639;visibility:visible;mso-wrap-style:square;v-text-anchor:top" o:gfxdata="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" fillcolor="white [3201]" strokeweight=".5pt">
+                  <v:textbox>
+                    <w:txbxContent>
+                      <w:p>
+                        <w:pPr>
+                          <w:pStyle w:val="NormalWeb"/>
+                          <w:spacing w:before="0" w:beforeAutospacing="0" w:after="160" w:afterAutospacing="0" w:line="256" w:lineRule="auto"/>
+                          <w:rPr>
+                            <w:rFonts w:ascii="Calibri" w:eastAsia="Calibri" w:hAnsi="Calibri"/>
+                            <w:sz w:val="22"/>
+                            <w:szCs w:val="22"/>
+                          </w:rPr>
+                        </w:pPr>
+                        <w:r>
+                          <w:rPr>
+                            <w:rFonts w:ascii="Calibri" w:eastAsia="Calibri" w:hAnsi="Calibri"/>
+                            <w:sz w:val="22"/>
+                            <w:szCs w:val="22"/>
+                          </w:rPr>
+                          <w:t> Composite</w:t>
+                        </w:r>
+                      </w:p>
+                      <w:p>
+                        <w:pPr>
+                          <w:pStyle w:val="NormalWeb"/>
+                          <w:spacing w:before="0" w:beforeAutospacing="0" w:after="160" w:afterAutospacing="0" w:line="256" w:lineRule="auto"/>
+                          <w:rPr>
+                            <w:rFonts w:ascii="Calibri" w:eastAsia="Calibri" w:hAnsi="Calibri"/>
+                            <w:color w:val="002060"/>
+                            <w:sz w:val="22"/>
+                            <w:szCs w:val="22"/>
+                          </w:rPr>
+                        </w:pPr>
+                        <w:r>
+                          <w:rPr>
+                            <w:rFonts w:ascii="Calibri" w:eastAsia="Calibri" w:hAnsi="Calibri"/>
+                            <w:color w:val="002060"/>
+                            <w:sz w:val="22"/>
+                            <w:szCs w:val="22"/>
+                          </w:rPr>
+                          <w:t>Add(Component)</w:t>
+                        </w:r>
+                      </w:p>
+                      <w:p>
+                        <w:pPr>
+                          <w:pStyle w:val="NormalWeb"/>
+                          <w:spacing w:before="0" w:beforeAutospacing="0" w:after="160" w:afterAutospacing="0" w:line="256" w:lineRule="auto"/>
+                          <w:rPr>
+                            <w:color w:val="002060"/>
+                          </w:rPr>
+                        </w:pPr>
+                        <w:r>
+                          <w:rPr>
+                            <w:rFonts w:ascii="Calibri" w:eastAsia="Calibri" w:hAnsi="Calibri"/>
+                            <w:color w:val="002060"/>
+                            <w:sz w:val="22"/>
+                            <w:szCs w:val="22"/>
+                          </w:rPr>
+                          <w:t>Remove(Component)</w:t>
+                        </w:r>
+                      </w:p>
+                    </w:txbxContent>
+                  </v:textbox>
+                </v:shape>
+                <v:group id="Group 102" o:spid="_x0000_s1145" style="position:absolute;left:15897;top:1695;width:15497;height:11230" coordorigin="24279,3752" coordsize="18774,11230" o:gfxdata="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">
+                  <v:shape id="Text Box 65" o:spid="_x0000_s1146" type="#_x0000_t202" style="position:absolute;left:24279;top:3752;width:18774;height:11230;visibility:visible;mso-wrap-style:square;v-text-anchor:top" o:gfxdata="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" fillcolor="white [3201]" strokeweight=".5pt">
+                    <v:textbox>
+                      <w:txbxContent>
+                        <w:p>
+                          <w:pPr>
+                            <w:pStyle w:val="NormalWeb"/>
+                            <w:spacing w:before="0" w:beforeAutospacing="0" w:after="160" w:afterAutospacing="0" w:line="256" w:lineRule="auto"/>
+                            <w:rPr>
+                              <w:rFonts w:ascii="Calibri" w:eastAsia="Calibri" w:hAnsi="Calibri"/>
+                              <w:sz w:val="22"/>
+                              <w:szCs w:val="22"/>
+                            </w:rPr>
+                          </w:pPr>
+                          <w:r>
+                            <w:rPr>
+                              <w:rFonts w:ascii="Calibri" w:eastAsia="Calibri" w:hAnsi="Calibri"/>
+                              <w:sz w:val="22"/>
+                              <w:szCs w:val="22"/>
+                            </w:rPr>
+                            <w:t> Component</w:t>
+                          </w:r>
+                        </w:p>
+                        <w:p>
+                          <w:pPr>
+                            <w:pStyle w:val="NormalWeb"/>
+                            <w:spacing w:before="0" w:beforeAutospacing="0" w:after="160" w:afterAutospacing="0" w:line="256" w:lineRule="auto"/>
+                            <w:rPr>
+                              <w:rFonts w:ascii="Calibri" w:eastAsia="Calibri" w:hAnsi="Calibri"/>
+                              <w:sz w:val="22"/>
+                              <w:szCs w:val="22"/>
+                            </w:rPr>
+                          </w:pPr>
+                          <w:r>
+                            <w:rPr>
+                              <w:rFonts w:ascii="Calibri" w:eastAsia="Calibri" w:hAnsi="Calibri"/>
+                              <w:sz w:val="22"/>
+                              <w:szCs w:val="22"/>
+                            </w:rPr>
+                            <w:t>Operation()</w:t>
+                          </w:r>
+                        </w:p>
+                        <w:p>
+                          <w:pPr>
+                            <w:pStyle w:val="NormalWeb"/>
+                            <w:spacing w:before="0" w:beforeAutospacing="0" w:after="160" w:afterAutospacing="0" w:line="256" w:lineRule="auto"/>
+                            <w:rPr>
+                              <w:rFonts w:ascii="Calibri" w:eastAsia="Calibri" w:hAnsi="Calibri"/>
+                              <w:color w:val="FF0000"/>
+                              <w:sz w:val="22"/>
+                              <w:szCs w:val="22"/>
+                            </w:rPr>
+                          </w:pPr>
+                          <w:r>
+                            <w:rPr>
+                              <w:rFonts w:ascii="Calibri" w:eastAsia="Calibri" w:hAnsi="Calibri"/>
+                              <w:color w:val="FF0000"/>
+                              <w:sz w:val="22"/>
+                              <w:szCs w:val="22"/>
+                            </w:rPr>
+                            <w:t>Add(Component)</w:t>
+                          </w:r>
+                        </w:p>
+                        <w:p>
+                          <w:pPr>
+                            <w:pStyle w:val="NormalWeb"/>
+                            <w:spacing w:before="0" w:beforeAutospacing="0" w:after="160" w:afterAutospacing="0" w:line="256" w:lineRule="auto"/>
+                            <w:rPr>
+                              <w:rFonts w:ascii="Calibri" w:eastAsia="Calibri" w:hAnsi="Calibri"/>
+                              <w:color w:val="FF0000"/>
+                              <w:sz w:val="22"/>
+                              <w:szCs w:val="22"/>
+                            </w:rPr>
+                          </w:pPr>
+                          <w:r>
+                            <w:rPr>
+                              <w:rFonts w:ascii="Calibri" w:eastAsia="Calibri" w:hAnsi="Calibri"/>
+                              <w:color w:val="FF0000"/>
+                              <w:sz w:val="22"/>
+                              <w:szCs w:val="22"/>
+                            </w:rPr>
+                            <w:t>Remove (Component)</w:t>
+                          </w:r>
+                        </w:p>
+                        <w:p>
+                          <w:pPr>
+                            <w:pStyle w:val="NormalWeb"/>
+                            <w:spacing w:before="0" w:beforeAutospacing="0" w:after="160" w:afterAutospacing="0" w:line="256" w:lineRule="auto"/>
+                          </w:pPr>
+                        </w:p>
+                      </w:txbxContent>
+                    </v:textbox>
+                  </v:shape>
+                  <v:line id="Straight Connector 101" o:spid="_x0000_s1147" style="position:absolute;visibility:visible;mso-wrap-style:square" from="24279,6705" to="42900,6705" o:connectortype="straight" o:gfxdata="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" strokecolor="black [3200]" strokeweight=".5pt">
+                    <v:stroke joinstyle="miter"/>
+                  </v:line>
+                </v:group>
+                <v:line id="Straight Connector 133" o:spid="_x0000_s1148" style="position:absolute;visibility:visible;mso-wrap-style:square" from="8277,24326" to="19888,24326" o:connectortype="straight" o:gfxdata="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" strokecolor="black [3200]" strokeweight=".5pt">
+                  <v:stroke joinstyle="miter"/>
+                </v:line>
+                <v:line id="Straight Connector 134" o:spid="_x0000_s1149" style="position:absolute;visibility:visible;mso-wrap-style:square" from="31594,21993" to="46786,21993" o:connectortype="straight" o:gfxdata="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" strokecolor="black [3200]" strokeweight=".5pt">
+                  <v:stroke joinstyle="miter"/>
+                </v:line>
+                <v:shape id="Straight Arrow Connector 103" o:spid="_x0000_s1150" type="#_x0000_t32" style="position:absolute;left:9296;top:4648;width:6401;height:0;visibility:visible;mso-wrap-style:square" o:connectortype="straight" o:gfxdata="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" strokecolor="black [3200]" strokeweight=".5pt">
+                  <v:stroke endarrow="block" joinstyle="miter"/>
+                </v:shape>
+                <v:shape id="Isosceles Triangle 104" o:spid="_x0000_s1151" type="#_x0000_t5" style="position:absolute;left:21412;top:13106;width:1752;height:1829;visibility:visible;mso-wrap-style:square;v-text-anchor:middle" o:gfxdata="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" fillcolor="white [3201]" strokecolor="black [3213]" strokeweight="1pt"/>
+                <v:line id="Straight Connector 105" o:spid="_x0000_s1152" style="position:absolute;visibility:visible;mso-wrap-style:square" from="22326,15011" to="22326,16383" o:connectortype="straight" o:gfxdata="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" strokecolor="black [3200]" strokeweight=".5pt">
+                  <v:stroke dashstyle="longDash" joinstyle="miter"/>
+                </v:line>
+                <v:line id="Straight Connector 106" o:spid="_x0000_s1153" style="position:absolute;visibility:visible;mso-wrap-style:square" from="14249,16459" to="39243,16535" o:connectortype="straight" o:gfxdata="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" strokecolor="black [3200]" strokeweight=".5pt">
+                  <v:stroke dashstyle="longDash" joinstyle="miter"/>
+                </v:line>
+                <v:line id="Straight Connector 141" o:spid="_x0000_s1154" style="position:absolute;flip:x;visibility:visible;mso-wrap-style:square" from="14120,16535" to="14249,21535" o:connectortype="straight" o:gfxdata="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" strokecolor="black [3200]" strokeweight=".5pt">
+                  <v:stroke dashstyle="longDash" joinstyle="miter"/>
+                </v:line>
+                <v:line id="Straight Connector 142" o:spid="_x0000_s1155" style="position:absolute;visibility:visible;mso-wrap-style:square" from="39228,16459" to="39228,19402" o:connectortype="straight" o:gfxdata="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" strokecolor="black [3200]" strokeweight=".5pt">
+                  <v:stroke dashstyle="longDash" joinstyle="miter"/>
+                </v:line>
+                <w10:wrap type="square"/>
+              </v:group>
+            </w:pict>
+          </mc:Fallback>
+        </mc:AlternateContent>
+      </w:r>
+      <w:r>
+        <w:t xml:space="preserve">be seen in </w:t>
+      </w:r>
+      <w:r>
+        <w:fldChar w:fldCharType="begin"/>
+      </w:r>
+      <w:r>
+        <w:instrText xml:space="preserve"> REF _Ref445972546 \h </w:instrText>
+      </w:r>
+      <w:r>
+        <w:fldChar w:fldCharType="separate"/>
+      </w:r>
+      <w:r>
+        <w:t xml:space="preserve">Figure </w:t>
+      </w:r>
+      <w:r>
+        <w:rPr>
+          <w:noProof/>
+        </w:rPr>
+        <w:t>11</w:t>
+      </w:r>
+      <w:r>
+        <w:fldChar w:fldCharType="end"/>
+      </w:r>
+      <w:r>
+        <w:t>.</w:t>
+      </w:r>
     </w:p>
     <w:p/>
-    <w:p/>
-    <w:p/>
-    <w:p/>
-    <w:p/>
-    <w:p>
-      <w:pPr>
-        <w:pStyle w:val="Heading4"/>
+    <w:p>
+      <w:pPr>
         <w:rPr>
           <w:sz w:val="32"/>
           <w:szCs w:val="32"/>
         </w:rPr>
       </w:pPr>
-      <w:bookmarkStart w:id="95" w:name="_Toc445889519"/>
-      <w:r>
-        <w:t>Composite Pattern</w:t>
-      </w:r>
-      <w:bookmarkEnd w:id="95"/>
+      <w:r>
+        <w:t xml:space="preserve">As can be seen above the composite pattern has both the group of objects (the composite) and the individual object (the leaf) implementing the same interface Component. The shared interface allows the client to interact with either of them in the same way. This means it may call the Operation method and expect either of them to fulfil this in the way they see fit. There are two variations of the Composite Pattern: safe and transparent. The methods only available in the safe method are shown in </w:t>
+      </w:r>
+      <w:r>
+        <w:fldChar w:fldCharType="begin"/>
+      </w:r>
+      <w:r>
+        <w:instrText xml:space="preserve"> REF _Ref445972546 \h </w:instrText>
+      </w:r>
+      <w:r>
+        <w:fldChar w:fldCharType="separate"/>
+      </w:r>
+      <w:r>
+        <w:t xml:space="preserve">Figure </w:t>
+      </w:r>
+      <w:r>
+        <w:rPr>
+          <w:noProof/>
+        </w:rPr>
+        <w:t>11</w:t>
+      </w:r>
+      <w:r>
+        <w:fldChar w:fldCharType="end"/>
+      </w:r>
+      <w:r>
+        <w:t xml:space="preserve"> in </w:t>
+      </w:r>
+      <w:r>
+        <w:rPr>
+          <w:color w:val="002060"/>
+        </w:rPr>
+        <w:t>blue</w:t>
+      </w:r>
+      <w:r>
+        <w:t xml:space="preserve"> while those only available in the transparent variation are shown in </w:t>
+      </w:r>
+      <w:r>
+        <w:rPr>
+          <w:color w:val="FF0000"/>
+        </w:rPr>
+        <w:t>red</w:t>
+      </w:r>
+      <w:r>
+        <w:t>. Both have their disadvantages the safe variation means that to add or remove elements to the composite the client needs to specifically communicate with it as a composite and not through the interface</w:t>
+      </w:r>
+      <w:r>
+        <w:t>. Whereas the transparent variation means that the “leaf” object will need to provide implementations for add and remove component which make no sense for it as an individual object. A light bulb can’t be added to a light bulb it has to be added to a group of light bulbs to make sense.</w:t>
+      </w:r>
       <w:r>
         <w:br w:type="page"/>
       </w:r>
@@ -14718,25 +15814,25 @@
       <w:pPr>
         <w:pStyle w:val="Heading1"/>
       </w:pPr>
-      <w:bookmarkStart w:id="96" w:name="_Toc445889520"/>
+      <w:bookmarkStart w:id="100" w:name="_Toc445889520"/>
       <w:r>
         <w:lastRenderedPageBreak/>
         <w:t>Design</w:t>
       </w:r>
-      <w:bookmarkEnd w:id="96"/>
+      <w:bookmarkEnd w:id="100"/>
     </w:p>
     <w:p>
       <w:pPr>
         <w:pStyle w:val="Heading2"/>
       </w:pPr>
-      <w:bookmarkStart w:id="97" w:name="_Toc445889521"/>
+      <w:bookmarkStart w:id="101" w:name="_Toc445889521"/>
       <w:r>
         <w:t xml:space="preserve">Initial </w:t>
       </w:r>
       <w:r>
-        <w:t>High- Level Design</w:t>
-      </w:r>
-      <w:bookmarkEnd w:id="97"/>
+        <w:t>High-Level Design</w:t>
+      </w:r>
+      <w:bookmarkEnd w:id="101"/>
     </w:p>
     <w:p>
       <w:r>
@@ -14769,16 +15865,18 @@
       <w:r>
         <w:t>.</w:t>
       </w:r>
+      <w:bookmarkStart w:id="102" w:name="_GoBack"/>
+      <w:bookmarkEnd w:id="102"/>
     </w:p>
     <w:p>
       <w:pPr>
         <w:pStyle w:val="Heading3"/>
       </w:pPr>
-      <w:bookmarkStart w:id="98" w:name="_Toc445889522"/>
+      <w:bookmarkStart w:id="103" w:name="_Toc445889522"/>
       <w:r>
         <w:t>Responsibilities</w:t>
       </w:r>
-      <w:bookmarkEnd w:id="98"/>
+      <w:bookmarkEnd w:id="103"/>
     </w:p>
     <w:p>
       <w:r>
@@ -14805,11 +15903,11 @@
       <w:pPr>
         <w:pStyle w:val="Heading3"/>
       </w:pPr>
-      <w:bookmarkStart w:id="99" w:name="_Toc445889523"/>
+      <w:bookmarkStart w:id="104" w:name="_Toc445889523"/>
       <w:r>
         <w:t>Communications</w:t>
       </w:r>
-      <w:bookmarkEnd w:id="99"/>
+      <w:bookmarkEnd w:id="104"/>
     </w:p>
     <w:p>
       <w:r>
@@ -14845,10 +15943,10 @@
         <w:pStyle w:val="Caption"/>
         <w:keepNext/>
       </w:pPr>
-      <w:bookmarkStart w:id="100" w:name="_Ref445474388"/>
-      <w:bookmarkStart w:id="101" w:name="_Ref445474378"/>
-      <w:bookmarkStart w:id="102" w:name="_Toc445476635"/>
-      <w:bookmarkStart w:id="103" w:name="_Toc445560370"/>
+      <w:bookmarkStart w:id="105" w:name="_Ref445474388"/>
+      <w:bookmarkStart w:id="106" w:name="_Ref445474378"/>
+      <w:bookmarkStart w:id="107" w:name="_Toc445476635"/>
+      <w:bookmarkStart w:id="108" w:name="_Toc445971230"/>
       <w:r>
         <w:t xml:space="preserve">Table </w:t>
       </w:r>
@@ -14860,13 +15958,13 @@
           <w:t>3</w:t>
         </w:r>
       </w:fldSimple>
-      <w:bookmarkEnd w:id="100"/>
+      <w:bookmarkEnd w:id="105"/>
       <w:r>
         <w:t xml:space="preserve"> High Level Communications</w:t>
       </w:r>
-      <w:bookmarkEnd w:id="101"/>
-      <w:bookmarkEnd w:id="102"/>
-      <w:bookmarkEnd w:id="103"/>
+      <w:bookmarkEnd w:id="106"/>
+      <w:bookmarkEnd w:id="107"/>
+      <w:bookmarkEnd w:id="108"/>
     </w:p>
     <w:tbl>
       <w:tblPr>
@@ -15073,7 +16171,7 @@
       <w:pPr>
         <w:pStyle w:val="Heading2"/>
       </w:pPr>
-      <w:bookmarkStart w:id="104" w:name="_Toc445889524"/>
+      <w:bookmarkStart w:id="109" w:name="_Toc445889524"/>
       <w:r>
         <w:lastRenderedPageBreak/>
         <w:t xml:space="preserve">Initial </w:t>
@@ -15081,7 +16179,7 @@
       <w:r>
         <w:t>View Design</w:t>
       </w:r>
-      <w:bookmarkEnd w:id="104"/>
+      <w:bookmarkEnd w:id="109"/>
     </w:p>
     <w:p>
       <w:r>
@@ -15324,170 +16422,170 @@
       <w:pPr>
         <w:pStyle w:val="Heading2"/>
       </w:pPr>
-      <w:bookmarkStart w:id="105" w:name="_Toc445889525"/>
+      <w:bookmarkStart w:id="110" w:name="_Toc445889525"/>
       <w:r>
         <w:t xml:space="preserve">Initial </w:t>
       </w:r>
       <w:r>
         <w:t>Model Design</w:t>
       </w:r>
-      <w:bookmarkEnd w:id="105"/>
+      <w:bookmarkEnd w:id="110"/>
     </w:p>
     <w:p>
       <w:pPr>
         <w:pStyle w:val="Heading2"/>
       </w:pPr>
-      <w:bookmarkStart w:id="106" w:name="_Toc445889526"/>
+      <w:bookmarkStart w:id="111" w:name="_Toc445889526"/>
       <w:r>
         <w:t xml:space="preserve">Initial </w:t>
       </w:r>
       <w:r>
         <w:t>Controller Design</w:t>
       </w:r>
-      <w:bookmarkEnd w:id="106"/>
+      <w:bookmarkEnd w:id="111"/>
     </w:p>
     <w:p>
       <w:pPr>
         <w:pStyle w:val="Heading2"/>
       </w:pPr>
-      <w:bookmarkStart w:id="107" w:name="_Toc445889527"/>
+      <w:bookmarkStart w:id="112" w:name="_Toc445889527"/>
       <w:r>
         <w:t>Data Requirements</w:t>
       </w:r>
-      <w:bookmarkEnd w:id="107"/>
+      <w:bookmarkEnd w:id="112"/>
     </w:p>
     <w:p>
       <w:pPr>
         <w:pStyle w:val="Heading2"/>
       </w:pPr>
-      <w:bookmarkStart w:id="108" w:name="_Toc445889528"/>
+      <w:bookmarkStart w:id="113" w:name="_Toc445889528"/>
       <w:r>
         <w:t>End-Point Builder</w:t>
       </w:r>
-      <w:bookmarkEnd w:id="108"/>
+      <w:bookmarkEnd w:id="113"/>
     </w:p>
     <w:p>
       <w:pPr>
         <w:pStyle w:val="Heading2"/>
       </w:pPr>
-      <w:bookmarkStart w:id="109" w:name="_Toc445889529"/>
+      <w:bookmarkStart w:id="114" w:name="_Toc445889529"/>
       <w:r>
         <w:t>Mid-Point Builder</w:t>
       </w:r>
-      <w:bookmarkEnd w:id="109"/>
+      <w:bookmarkEnd w:id="114"/>
     </w:p>
     <w:p>
       <w:pPr>
         <w:pStyle w:val="Heading2"/>
       </w:pPr>
-      <w:bookmarkStart w:id="110" w:name="_Toc445889530"/>
+      <w:bookmarkStart w:id="115" w:name="_Toc445889530"/>
       <w:r>
         <w:t>Link Builder</w:t>
       </w:r>
-      <w:bookmarkEnd w:id="110"/>
+      <w:bookmarkEnd w:id="115"/>
     </w:p>
     <w:p>
       <w:pPr>
         <w:pStyle w:val="Heading2"/>
       </w:pPr>
-      <w:bookmarkStart w:id="111" w:name="_Toc445889531"/>
+      <w:bookmarkStart w:id="116" w:name="_Toc445889531"/>
       <w:r>
         <w:t>Design Changes and Improvements</w:t>
       </w:r>
-      <w:bookmarkEnd w:id="111"/>
+      <w:bookmarkEnd w:id="116"/>
     </w:p>
     <w:p>
       <w:pPr>
         <w:pStyle w:val="Heading1"/>
       </w:pPr>
-      <w:bookmarkStart w:id="112" w:name="_Toc445889532"/>
+      <w:bookmarkStart w:id="117" w:name="_Toc445889532"/>
       <w:r>
         <w:t>Testing Strategies</w:t>
       </w:r>
-      <w:bookmarkEnd w:id="112"/>
+      <w:bookmarkEnd w:id="117"/>
     </w:p>
     <w:p>
       <w:pPr>
         <w:pStyle w:val="Heading1"/>
       </w:pPr>
-      <w:bookmarkStart w:id="113" w:name="_Toc445889533"/>
+      <w:bookmarkStart w:id="118" w:name="_Toc445889533"/>
       <w:r>
         <w:t>Performance Analysis &amp; Future Proofing</w:t>
       </w:r>
-      <w:bookmarkEnd w:id="113"/>
+      <w:bookmarkEnd w:id="118"/>
     </w:p>
     <w:p>
       <w:pPr>
         <w:pStyle w:val="Heading2"/>
       </w:pPr>
-      <w:bookmarkStart w:id="114" w:name="_Toc445889534"/>
+      <w:bookmarkStart w:id="119" w:name="_Toc445889534"/>
       <w:r>
         <w:t>Routing Performance</w:t>
       </w:r>
-      <w:bookmarkEnd w:id="114"/>
+      <w:bookmarkEnd w:id="119"/>
     </w:p>
     <w:p>
       <w:pPr>
         <w:pStyle w:val="Heading2"/>
       </w:pPr>
-      <w:bookmarkStart w:id="115" w:name="_Toc445889535"/>
+      <w:bookmarkStart w:id="120" w:name="_Toc445889535"/>
       <w:r>
         <w:t>Drawing Performance</w:t>
       </w:r>
-      <w:bookmarkEnd w:id="115"/>
+      <w:bookmarkEnd w:id="120"/>
     </w:p>
     <w:p>
       <w:pPr>
         <w:pStyle w:val="Heading1"/>
       </w:pPr>
-      <w:bookmarkStart w:id="116" w:name="_Toc445889536"/>
+      <w:bookmarkStart w:id="121" w:name="_Toc445889536"/>
       <w:r>
         <w:t>Future Work</w:t>
       </w:r>
-      <w:bookmarkEnd w:id="116"/>
+      <w:bookmarkEnd w:id="121"/>
     </w:p>
     <w:p>
       <w:pPr>
         <w:pStyle w:val="Heading2"/>
       </w:pPr>
-      <w:bookmarkStart w:id="117" w:name="_Toc445889537"/>
+      <w:bookmarkStart w:id="122" w:name="_Toc445889537"/>
       <w:r>
         <w:t xml:space="preserve">Improving the </w:t>
       </w:r>
       <w:r>
         <w:t>Route Modifiers Implementation</w:t>
       </w:r>
-      <w:bookmarkEnd w:id="117"/>
+      <w:bookmarkEnd w:id="122"/>
     </w:p>
     <w:p>
       <w:pPr>
         <w:pStyle w:val="Heading2"/>
       </w:pPr>
-      <w:bookmarkStart w:id="118" w:name="_Toc445889538"/>
+      <w:bookmarkStart w:id="123" w:name="_Toc445889538"/>
       <w:r>
         <w:t>Adding Location Services</w:t>
       </w:r>
-      <w:bookmarkEnd w:id="118"/>
+      <w:bookmarkEnd w:id="123"/>
     </w:p>
     <w:p>
       <w:pPr>
         <w:pStyle w:val="Heading2"/>
       </w:pPr>
-      <w:bookmarkStart w:id="119" w:name="_Toc445889539"/>
+      <w:bookmarkStart w:id="124" w:name="_Toc445889539"/>
       <w:r>
         <w:t>Reaching More Platforms</w:t>
       </w:r>
-      <w:bookmarkEnd w:id="119"/>
+      <w:bookmarkEnd w:id="124"/>
     </w:p>
     <w:p>
       <w:pPr>
         <w:pStyle w:val="Heading2"/>
       </w:pPr>
-      <w:bookmarkStart w:id="120" w:name="_Toc445889540"/>
+      <w:bookmarkStart w:id="125" w:name="_Toc445889540"/>
       <w:r>
         <w:t>Release and Updates</w:t>
       </w:r>
-      <w:bookmarkEnd w:id="120"/>
+      <w:bookmarkEnd w:id="125"/>
     </w:p>
     <w:p/>
     <w:p>
@@ -15499,22 +16597,22 @@
       <w:pPr>
         <w:pStyle w:val="Heading1"/>
       </w:pPr>
-      <w:bookmarkStart w:id="121" w:name="_Toc445889541"/>
+      <w:bookmarkStart w:id="126" w:name="_Toc445889541"/>
       <w:r>
         <w:lastRenderedPageBreak/>
         <w:t>Appendices</w:t>
       </w:r>
-      <w:bookmarkEnd w:id="121"/>
+      <w:bookmarkEnd w:id="126"/>
     </w:p>
     <w:p>
       <w:pPr>
         <w:pStyle w:val="Heading2"/>
       </w:pPr>
-      <w:bookmarkStart w:id="122" w:name="_Toc445889542"/>
+      <w:bookmarkStart w:id="127" w:name="_Toc445889542"/>
       <w:r>
         <w:t>Appendix 1 Strathclyde Disability Adviser Interview</w:t>
       </w:r>
-      <w:bookmarkEnd w:id="122"/>
+      <w:bookmarkEnd w:id="127"/>
     </w:p>
     <w:p>
       <w:pPr>
@@ -15533,8 +16631,8 @@
       <w:pPr>
         <w:pStyle w:val="Heading2"/>
       </w:pPr>
-      <w:bookmarkStart w:id="123" w:name="_Ref445467548"/>
-      <w:bookmarkStart w:id="124" w:name="_Toc445889543"/>
+      <w:bookmarkStart w:id="128" w:name="_Ref445467548"/>
+      <w:bookmarkStart w:id="129" w:name="_Toc445889543"/>
       <w:r>
         <w:lastRenderedPageBreak/>
         <w:t>Appendix 2</w:t>
@@ -15548,8 +16646,8 @@
       <w:r>
         <w:t>High Level UML Diagram</w:t>
       </w:r>
-      <w:bookmarkEnd w:id="123"/>
-      <w:bookmarkEnd w:id="124"/>
+      <w:bookmarkEnd w:id="128"/>
+      <w:bookmarkEnd w:id="129"/>
     </w:p>
     <w:p>
       <w:pPr>
@@ -15609,8 +16707,8 @@
       <w:pPr>
         <w:pStyle w:val="Heading2"/>
       </w:pPr>
-      <w:bookmarkStart w:id="125" w:name="_Ref445563150"/>
-      <w:bookmarkStart w:id="126" w:name="_Toc445889544"/>
+      <w:bookmarkStart w:id="130" w:name="_Ref445563150"/>
+      <w:bookmarkStart w:id="131" w:name="_Toc445889544"/>
       <w:r>
         <w:lastRenderedPageBreak/>
         <w:t>Appendix 3</w:t>
@@ -15618,8 +16716,8 @@
       <w:r>
         <w:t xml:space="preserve"> View UML Diagram</w:t>
       </w:r>
-      <w:bookmarkEnd w:id="125"/>
-      <w:bookmarkEnd w:id="126"/>
+      <w:bookmarkEnd w:id="130"/>
+      <w:bookmarkEnd w:id="131"/>
     </w:p>
     <w:p>
       <w:r>
@@ -15676,7 +16774,7 @@
       <w:r>
         <w:br w:type="page"/>
       </w:r>
-      <w:bookmarkStart w:id="127" w:name="_Toc445889545"/>
+      <w:bookmarkStart w:id="132" w:name="_Toc445889545"/>
       <w:r>
         <w:lastRenderedPageBreak/>
         <w:t>Appendix 4</w:t>
@@ -15684,64 +16782,64 @@
       <w:r>
         <w:t xml:space="preserve"> Initial Model UML Diagram</w:t>
       </w:r>
-      <w:bookmarkEnd w:id="127"/>
+      <w:bookmarkEnd w:id="132"/>
     </w:p>
     <w:p>
       <w:pPr>
         <w:pStyle w:val="Heading2"/>
       </w:pPr>
-      <w:bookmarkStart w:id="128" w:name="_Toc445889546"/>
+      <w:bookmarkStart w:id="133" w:name="_Toc445889546"/>
       <w:r>
         <w:t>Appendix 5</w:t>
       </w:r>
       <w:r>
         <w:t xml:space="preserve"> Initial Controller UML Diagram</w:t>
       </w:r>
-      <w:bookmarkEnd w:id="128"/>
+      <w:bookmarkEnd w:id="133"/>
     </w:p>
     <w:p>
       <w:pPr>
         <w:pStyle w:val="Heading2"/>
       </w:pPr>
-      <w:bookmarkStart w:id="129" w:name="_Toc445889547"/>
+      <w:bookmarkStart w:id="134" w:name="_Toc445889547"/>
       <w:r>
         <w:t>Appendix 6</w:t>
       </w:r>
       <w:r>
         <w:t xml:space="preserve"> Final UML Diagram</w:t>
       </w:r>
-      <w:bookmarkEnd w:id="129"/>
+      <w:bookmarkEnd w:id="134"/>
     </w:p>
     <w:p>
       <w:pPr>
         <w:pStyle w:val="Heading2"/>
       </w:pPr>
-      <w:bookmarkStart w:id="130" w:name="_Toc445889548"/>
+      <w:bookmarkStart w:id="135" w:name="_Toc445889548"/>
       <w:r>
         <w:t>Appendix 7</w:t>
       </w:r>
       <w:r>
         <w:t xml:space="preserve"> User Guide</w:t>
       </w:r>
-      <w:bookmarkEnd w:id="130"/>
+      <w:bookmarkEnd w:id="135"/>
     </w:p>
     <w:p>
       <w:pPr>
         <w:pStyle w:val="Heading2"/>
       </w:pPr>
-      <w:bookmarkStart w:id="131" w:name="_Toc445889549"/>
+      <w:bookmarkStart w:id="136" w:name="_Toc445889549"/>
       <w:r>
         <w:t>Appendix 8</w:t>
       </w:r>
       <w:r>
         <w:t xml:space="preserve"> Installation Guide</w:t>
       </w:r>
-      <w:bookmarkEnd w:id="131"/>
+      <w:bookmarkEnd w:id="136"/>
       <w:r>
         <w:br w:type="page"/>
       </w:r>
     </w:p>
-    <w:bookmarkStart w:id="132" w:name="_Toc445889550" w:displacedByCustomXml="next"/>
+    <w:bookmarkStart w:id="137" w:name="_Toc445889550" w:displacedByCustomXml="next"/>
     <w:sdt>
       <w:sdtPr>
         <w:rPr>
@@ -15770,7 +16868,7 @@
           <w:r>
             <w:t>References</w:t>
           </w:r>
-          <w:bookmarkEnd w:id="132"/>
+          <w:bookmarkEnd w:id="137"/>
         </w:p>
         <w:sdt>
           <w:sdtPr>
@@ -16852,7 +17950,7 @@
       <w:r>
         <w:fldChar w:fldCharType="separate"/>
       </w:r>
-      <w:hyperlink w:anchor="_Toc445560360" w:history="1">
+      <w:hyperlink w:anchor="_Toc445971199" w:history="1">
         <w:r>
           <w:rPr>
             <w:rStyle w:val="Hyperlink"/>
@@ -16879,7 +17977,7 @@
             <w:noProof/>
             <w:webHidden/>
           </w:rPr>
-          <w:instrText xml:space="preserve"> PAGEREF _Toc445560360 \h </w:instrText>
+          <w:instrText xml:space="preserve"> PAGEREF _Toc445971199 \h </w:instrText>
         </w:r>
         <w:r>
           <w:rPr>
@@ -16899,7 +17997,7 @@
             <w:noProof/>
             <w:webHidden/>
           </w:rPr>
-          <w:t>7</w:t>
+          <w:t>8</w:t>
         </w:r>
         <w:r>
           <w:rPr>
@@ -16922,7 +18020,7 @@
           <w:lang w:eastAsia="en-GB"/>
         </w:rPr>
       </w:pPr>
-      <w:hyperlink w:anchor="_Toc445560361" w:history="1">
+      <w:hyperlink w:anchor="_Toc445971200" w:history="1">
         <w:r>
           <w:rPr>
             <w:rStyle w:val="Hyperlink"/>
@@ -16949,7 +18047,7 @@
             <w:noProof/>
             <w:webHidden/>
           </w:rPr>
-          <w:instrText xml:space="preserve"> PAGEREF _Toc445560361 \h </w:instrText>
+          <w:instrText xml:space="preserve"> PAGEREF _Toc445971200 \h </w:instrText>
         </w:r>
         <w:r>
           <w:rPr>
@@ -16969,7 +18067,7 @@
             <w:noProof/>
             <w:webHidden/>
           </w:rPr>
-          <w:t>7</w:t>
+          <w:t>9</w:t>
         </w:r>
         <w:r>
           <w:rPr>
@@ -16992,7 +18090,7 @@
           <w:lang w:eastAsia="en-GB"/>
         </w:rPr>
       </w:pPr>
-      <w:hyperlink r:id="rId17" w:anchor="_Toc445560362" w:history="1">
+      <w:hyperlink r:id="rId17" w:anchor="_Toc445971201" w:history="1">
         <w:r>
           <w:rPr>
             <w:rStyle w:val="Hyperlink"/>
@@ -17019,7 +18117,7 @@
             <w:noProof/>
             <w:webHidden/>
           </w:rPr>
-          <w:instrText xml:space="preserve"> PAGEREF _Toc445560362 \h </w:instrText>
+          <w:instrText xml:space="preserve"> PAGEREF _Toc445971201 \h </w:instrText>
         </w:r>
         <w:r>
           <w:rPr>
@@ -17039,7 +18137,7 @@
             <w:noProof/>
             <w:webHidden/>
           </w:rPr>
-          <w:t>9</w:t>
+          <w:t>11</w:t>
         </w:r>
         <w:r>
           <w:rPr>
@@ -17062,7 +18160,7 @@
           <w:lang w:eastAsia="en-GB"/>
         </w:rPr>
       </w:pPr>
-      <w:hyperlink w:anchor="_Toc445560363" w:history="1">
+      <w:hyperlink w:anchor="_Toc445971202" w:history="1">
         <w:r>
           <w:rPr>
             <w:rStyle w:val="Hyperlink"/>
@@ -17089,7 +18187,7 @@
             <w:noProof/>
             <w:webHidden/>
           </w:rPr>
-          <w:instrText xml:space="preserve"> PAGEREF _Toc445560363 \h </w:instrText>
+          <w:instrText xml:space="preserve"> PAGEREF _Toc445971202 \h </w:instrText>
         </w:r>
         <w:r>
           <w:rPr>
@@ -17109,7 +18207,7 @@
             <w:noProof/>
             <w:webHidden/>
           </w:rPr>
-          <w:t>10</w:t>
+          <w:t>12</w:t>
         </w:r>
         <w:r>
           <w:rPr>
@@ -17132,7 +18230,7 @@
           <w:lang w:eastAsia="en-GB"/>
         </w:rPr>
       </w:pPr>
-      <w:hyperlink r:id="rId18" w:anchor="_Toc445560364" w:history="1">
+      <w:hyperlink r:id="rId18" w:anchor="_Toc445971203" w:history="1">
         <w:r>
           <w:rPr>
             <w:rStyle w:val="Hyperlink"/>
@@ -17159,7 +18257,7 @@
             <w:noProof/>
             <w:webHidden/>
           </w:rPr>
-          <w:instrText xml:space="preserve"> PAGEREF _Toc445560364 \h </w:instrText>
+          <w:instrText xml:space="preserve"> PAGEREF _Toc445971203 \h </w:instrText>
         </w:r>
         <w:r>
           <w:rPr>
@@ -17179,7 +18277,7 @@
             <w:noProof/>
             <w:webHidden/>
           </w:rPr>
-          <w:t>11</w:t>
+          <w:t>13</w:t>
         </w:r>
         <w:r>
           <w:rPr>
@@ -17202,7 +18300,7 @@
           <w:lang w:eastAsia="en-GB"/>
         </w:rPr>
       </w:pPr>
-      <w:hyperlink w:anchor="_Toc445560365" w:history="1">
+      <w:hyperlink w:anchor="_Toc445971204" w:history="1">
         <w:r>
           <w:rPr>
             <w:rStyle w:val="Hyperlink"/>
@@ -17229,7 +18327,7 @@
             <w:noProof/>
             <w:webHidden/>
           </w:rPr>
-          <w:instrText xml:space="preserve"> PAGEREF _Toc445560365 \h </w:instrText>
+          <w:instrText xml:space="preserve"> PAGEREF _Toc445971204 \h </w:instrText>
         </w:r>
         <w:r>
           <w:rPr>
@@ -17249,7 +18347,7 @@
             <w:noProof/>
             <w:webHidden/>
           </w:rPr>
-          <w:t>11</w:t>
+          <w:t>13</w:t>
         </w:r>
         <w:r>
           <w:rPr>
@@ -17272,7 +18370,7 @@
           <w:lang w:eastAsia="en-GB"/>
         </w:rPr>
       </w:pPr>
-      <w:hyperlink r:id="rId19" w:anchor="_Toc445560366" w:history="1">
+      <w:hyperlink r:id="rId19" w:anchor="_Toc445971205" w:history="1">
         <w:r>
           <w:rPr>
             <w:rStyle w:val="Hyperlink"/>
@@ -17299,7 +18397,7 @@
             <w:noProof/>
             <w:webHidden/>
           </w:rPr>
-          <w:instrText xml:space="preserve"> PAGEREF _Toc445560366 \h </w:instrText>
+          <w:instrText xml:space="preserve"> PAGEREF _Toc445971205 \h </w:instrText>
         </w:r>
         <w:r>
           <w:rPr>
@@ -17319,7 +18417,7 @@
             <w:noProof/>
             <w:webHidden/>
           </w:rPr>
-          <w:t>15</w:t>
+          <w:t>17</w:t>
         </w:r>
         <w:r>
           <w:rPr>
@@ -17342,7 +18440,7 @@
           <w:lang w:eastAsia="en-GB"/>
         </w:rPr>
       </w:pPr>
-      <w:hyperlink w:anchor="_Toc445560367" w:history="1">
+      <w:hyperlink w:anchor="_Toc445971206" w:history="1">
         <w:r>
           <w:rPr>
             <w:rStyle w:val="Hyperlink"/>
@@ -17369,7 +18467,7 @@
             <w:noProof/>
             <w:webHidden/>
           </w:rPr>
-          <w:instrText xml:space="preserve"> PAGEREF _Toc445560367 \h </w:instrText>
+          <w:instrText xml:space="preserve"> PAGEREF _Toc445971206 \h </w:instrText>
         </w:r>
         <w:r>
           <w:rPr>
@@ -17389,7 +18487,7 @@
             <w:noProof/>
             <w:webHidden/>
           </w:rPr>
-          <w:t>16</w:t>
+          <w:t>18</w:t>
         </w:r>
         <w:r>
           <w:rPr>
@@ -17399,25 +18497,6 @@
           <w:fldChar w:fldCharType="end"/>
         </w:r>
       </w:hyperlink>
-    </w:p>
-    <w:p>
-      <w:pPr>
-        <w:rPr>
-          <w:noProof/>
-        </w:rPr>
-      </w:pPr>
-      <w:r>
-        <w:fldChar w:fldCharType="end"/>
-      </w:r>
-      <w:r>
-        <w:fldChar w:fldCharType="begin"/>
-      </w:r>
-      <w:r>
-        <w:instrText xml:space="preserve"> TOC \h \z \c "Table" </w:instrText>
-      </w:r>
-      <w:r>
-        <w:fldChar w:fldCharType="separate"/>
-      </w:r>
     </w:p>
     <w:p>
       <w:pPr>
@@ -17431,13 +18510,13 @@
           <w:lang w:eastAsia="en-GB"/>
         </w:rPr>
       </w:pPr>
-      <w:hyperlink w:anchor="_Toc445560368" w:history="1">
+      <w:hyperlink w:anchor="_Toc445971207" w:history="1">
         <w:r>
           <w:rPr>
             <w:rStyle w:val="Hyperlink"/>
             <w:noProof/>
           </w:rPr>
-          <w:t>Table 1 Comparison of Native and Web Applications on Key Issues</w:t>
+          <w:t>Figure 9 UML Representation of Template Pattern</w:t>
         </w:r>
         <w:r>
           <w:rPr>
@@ -17458,7 +18537,7 @@
             <w:noProof/>
             <w:webHidden/>
           </w:rPr>
-          <w:instrText xml:space="preserve"> PAGEREF _Toc445560368 \h </w:instrText>
+          <w:instrText xml:space="preserve"> PAGEREF _Toc445971207 \h </w:instrText>
         </w:r>
         <w:r>
           <w:rPr>
@@ -17478,7 +18557,7 @@
             <w:noProof/>
             <w:webHidden/>
           </w:rPr>
-          <w:t>4</w:t>
+          <w:t>19</w:t>
         </w:r>
         <w:r>
           <w:rPr>
@@ -17501,13 +18580,13 @@
           <w:lang w:eastAsia="en-GB"/>
         </w:rPr>
       </w:pPr>
-      <w:hyperlink w:anchor="_Toc445560369" w:history="1">
+      <w:hyperlink w:anchor="_Toc445971208" w:history="1">
         <w:r>
           <w:rPr>
             <w:rStyle w:val="Hyperlink"/>
             <w:noProof/>
           </w:rPr>
-          <w:t>Table 2 Comparison of Android and iOS Applications on Key Issues</w:t>
+          <w:t>Figure 10 UML Representation of Strategy Pattern</w:t>
         </w:r>
         <w:r>
           <w:rPr>
@@ -17528,7 +18607,7 @@
             <w:noProof/>
             <w:webHidden/>
           </w:rPr>
-          <w:instrText xml:space="preserve"> PAGEREF _Toc445560369 \h </w:instrText>
+          <w:instrText xml:space="preserve"> PAGEREF _Toc445971208 \h </w:instrText>
         </w:r>
         <w:r>
           <w:rPr>
@@ -17548,7 +18627,7 @@
             <w:noProof/>
             <w:webHidden/>
           </w:rPr>
-          <w:t>6</w:t>
+          <w:t>19</w:t>
         </w:r>
         <w:r>
           <w:rPr>
@@ -17558,6 +18637,25 @@
           <w:fldChar w:fldCharType="end"/>
         </w:r>
       </w:hyperlink>
+    </w:p>
+    <w:p>
+      <w:pPr>
+        <w:rPr>
+          <w:noProof/>
+        </w:rPr>
+      </w:pPr>
+      <w:r>
+        <w:fldChar w:fldCharType="end"/>
+      </w:r>
+      <w:r>
+        <w:fldChar w:fldCharType="begin"/>
+      </w:r>
+      <w:r>
+        <w:instrText xml:space="preserve"> TOC \h \z \c "Table" </w:instrText>
+      </w:r>
+      <w:r>
+        <w:fldChar w:fldCharType="separate"/>
+      </w:r>
     </w:p>
     <w:p>
       <w:pPr>
@@ -17571,12 +18669,152 @@
           <w:lang w:eastAsia="en-GB"/>
         </w:rPr>
       </w:pPr>
-      <w:hyperlink w:anchor="_Toc445560370" w:history="1">
+      <w:hyperlink w:anchor="_Toc445971228" w:history="1">
         <w:r>
           <w:rPr>
             <w:rStyle w:val="Hyperlink"/>
             <w:noProof/>
           </w:rPr>
+          <w:t>Table 1 Comparison of Native and Web Applications on Key Issues</w:t>
+        </w:r>
+        <w:r>
+          <w:rPr>
+            <w:noProof/>
+            <w:webHidden/>
+          </w:rPr>
+          <w:tab/>
+        </w:r>
+        <w:r>
+          <w:rPr>
+            <w:noProof/>
+            <w:webHidden/>
+          </w:rPr>
+          <w:fldChar w:fldCharType="begin"/>
+        </w:r>
+        <w:r>
+          <w:rPr>
+            <w:noProof/>
+            <w:webHidden/>
+          </w:rPr>
+          <w:instrText xml:space="preserve"> PAGEREF _Toc445971228 \h </w:instrText>
+        </w:r>
+        <w:r>
+          <w:rPr>
+            <w:noProof/>
+            <w:webHidden/>
+          </w:rPr>
+        </w:r>
+        <w:r>
+          <w:rPr>
+            <w:noProof/>
+            <w:webHidden/>
+          </w:rPr>
+          <w:fldChar w:fldCharType="separate"/>
+        </w:r>
+        <w:r>
+          <w:rPr>
+            <w:noProof/>
+            <w:webHidden/>
+          </w:rPr>
+          <w:t>5</w:t>
+        </w:r>
+        <w:r>
+          <w:rPr>
+            <w:noProof/>
+            <w:webHidden/>
+          </w:rPr>
+          <w:fldChar w:fldCharType="end"/>
+        </w:r>
+      </w:hyperlink>
+    </w:p>
+    <w:p>
+      <w:pPr>
+        <w:pStyle w:val="TableofFigures"/>
+        <w:tabs>
+          <w:tab w:val="right" w:leader="dot" w:pos="9016"/>
+        </w:tabs>
+        <w:rPr>
+          <w:rFonts w:eastAsiaTheme="minorEastAsia"/>
+          <w:noProof/>
+          <w:lang w:eastAsia="en-GB"/>
+        </w:rPr>
+      </w:pPr>
+      <w:hyperlink w:anchor="_Toc445971229" w:history="1">
+        <w:r>
+          <w:rPr>
+            <w:rStyle w:val="Hyperlink"/>
+            <w:noProof/>
+          </w:rPr>
+          <w:t>Table 2 Comparison of Android and iOS Applications on Key Issues</w:t>
+        </w:r>
+        <w:r>
+          <w:rPr>
+            <w:noProof/>
+            <w:webHidden/>
+          </w:rPr>
+          <w:tab/>
+        </w:r>
+        <w:r>
+          <w:rPr>
+            <w:noProof/>
+            <w:webHidden/>
+          </w:rPr>
+          <w:fldChar w:fldCharType="begin"/>
+        </w:r>
+        <w:r>
+          <w:rPr>
+            <w:noProof/>
+            <w:webHidden/>
+          </w:rPr>
+          <w:instrText xml:space="preserve"> PAGEREF _Toc445971229 \h </w:instrText>
+        </w:r>
+        <w:r>
+          <w:rPr>
+            <w:noProof/>
+            <w:webHidden/>
+          </w:rPr>
+        </w:r>
+        <w:r>
+          <w:rPr>
+            <w:noProof/>
+            <w:webHidden/>
+          </w:rPr>
+          <w:fldChar w:fldCharType="separate"/>
+        </w:r>
+        <w:r>
+          <w:rPr>
+            <w:noProof/>
+            <w:webHidden/>
+          </w:rPr>
+          <w:t>7</w:t>
+        </w:r>
+        <w:r>
+          <w:rPr>
+            <w:noProof/>
+            <w:webHidden/>
+          </w:rPr>
+          <w:fldChar w:fldCharType="end"/>
+        </w:r>
+      </w:hyperlink>
+    </w:p>
+    <w:p>
+      <w:pPr>
+        <w:pStyle w:val="TableofFigures"/>
+        <w:tabs>
+          <w:tab w:val="right" w:leader="dot" w:pos="9016"/>
+        </w:tabs>
+        <w:rPr>
+          <w:rFonts w:eastAsiaTheme="minorEastAsia"/>
+          <w:noProof/>
+          <w:lang w:eastAsia="en-GB"/>
+        </w:rPr>
+      </w:pPr>
+      <w:hyperlink w:anchor="_Toc445971230" w:history="1">
+        <w:r>
+          <w:rPr>
+            <w:rStyle w:val="Hyperlink"/>
+            <w:noProof/>
+          </w:rPr>
           <w:t>Table 3 High Level Communications</w:t>
         </w:r>
         <w:r>
@@ -17598,7 +18836,7 @@
             <w:noProof/>
             <w:webHidden/>
           </w:rPr>
-          <w:instrText xml:space="preserve"> PAGEREF _Toc445560370 \h </w:instrText>
+          <w:instrText xml:space="preserve"> PAGEREF _Toc445971230 \h </w:instrText>
         </w:r>
         <w:r>
           <w:rPr>
@@ -17618,7 +18856,7 @@
             <w:noProof/>
             <w:webHidden/>
           </w:rPr>
-          <w:t>17</w:t>
+          <w:t>21</w:t>
         </w:r>
         <w:r>
           <w:rPr>
@@ -19704,7 +20942,7 @@
 </file>
 
 <file path=customXml/itemProps1.xml><?xml version="1.0" encoding="utf-8"?>
-<ds:datastoreItem xmlns:ds="http://schemas.openxmlformats.org/officeDocument/2006/customXml" ds:itemID="{4B5422B4-8FEE-4BC2-BCE3-41A7236E43ED}">
+<ds:datastoreItem xmlns:ds="http://schemas.openxmlformats.org/officeDocument/2006/customXml" ds:itemID="{E176BDCF-F145-4399-9F91-56515900397A}">
   <ds:schemaRefs>
     <ds:schemaRef ds:uri="http://schemas.openxmlformats.org/officeDocument/2006/bibliography"/>
   </ds:schemaRefs>

</xml_diff>